<commit_message>
push random puzzle and resolve puzzle
and updated
</commit_message>
<xml_diff>
--- a/Documentation/Annexe 3 Canevas Dossier de projet.docx
+++ b/Documentation/Annexe 3 Canevas Dossier de projet.docx
@@ -5,49 +5,41 @@
     <w:p>
       <w:pPr>
         <w:pStyle w:val="TM1"/>
-        <w:spacing w:before="0" w:after="0"/>
       </w:pPr>
     </w:p>
     <w:p>
       <w:pPr>
         <w:pStyle w:val="TM1"/>
-        <w:spacing w:before="0" w:after="0"/>
       </w:pPr>
     </w:p>
     <w:p>
       <w:pPr>
         <w:pStyle w:val="TM1"/>
-        <w:spacing w:before="0" w:after="0"/>
       </w:pPr>
     </w:p>
     <w:p>
       <w:pPr>
         <w:pStyle w:val="TM1"/>
-        <w:spacing w:before="0" w:after="0"/>
       </w:pPr>
     </w:p>
     <w:p>
       <w:pPr>
         <w:pStyle w:val="TM1"/>
-        <w:spacing w:before="0" w:after="0"/>
       </w:pPr>
     </w:p>
     <w:p>
       <w:pPr>
         <w:pStyle w:val="TM1"/>
-        <w:spacing w:before="0" w:after="0"/>
       </w:pPr>
     </w:p>
     <w:p>
       <w:pPr>
         <w:pStyle w:val="TM1"/>
-        <w:spacing w:before="0" w:after="0"/>
       </w:pPr>
     </w:p>
     <w:p>
       <w:pPr>
         <w:pStyle w:val="TM1"/>
-        <w:spacing w:before="0" w:after="0"/>
       </w:pPr>
     </w:p>
     <w:tbl>
@@ -78,11 +70,24 @@
           <w:p>
             <w:pPr>
               <w:pStyle w:val="Titre"/>
+              <w:jc w:val="center"/>
+              <w:rPr>
+                <w:sz w:val="144"/>
+                <w:szCs w:val="144"/>
+              </w:rPr>
             </w:pPr>
             <w:r>
+              <w:rPr>
+                <w:sz w:val="144"/>
+                <w:szCs w:val="144"/>
+              </w:rPr>
               <w:t>Eurêka</w:t>
             </w:r>
             <w:r>
+              <w:rPr>
+                <w:sz w:val="144"/>
+                <w:szCs w:val="144"/>
+              </w:rPr>
               <w:t> !</w:t>
             </w:r>
           </w:p>
@@ -226,7 +231,7 @@
     </w:p>
     <w:p>
       <w:pPr>
-        <w:spacing w:before="0" w:after="0"/>
+        <w:spacing w:before="0" w:after="0" w:line="240" w:lineRule="auto"/>
       </w:pPr>
       <w:r>
         <w:br w:type="page"/>
@@ -239,7 +244,6 @@
     <w:p>
       <w:pPr>
         <w:pStyle w:val="TM1"/>
-        <w:spacing w:before="0" w:after="0"/>
         <w:rPr>
           <w:sz w:val="22"/>
           <w:szCs w:val="22"/>
@@ -255,12 +259,12 @@
       <w:r>
         <w:fldChar w:fldCharType="separate"/>
       </w:r>
-      <w:hyperlink w:anchor="_Toc102718865" w:history="1">
+      <w:hyperlink w:anchor="_Toc102742083" w:history="1">
         <w:r>
           <w:rPr>
             <w:rStyle w:val="Lienhypertexte"/>
           </w:rPr>
-          <w:t>1</w:t>
+          <w:t>32</w:t>
         </w:r>
         <w:r>
           <w:rPr>
@@ -292,7 +296,7 @@
           <w:rPr>
             <w:webHidden/>
           </w:rPr>
-          <w:instrText xml:space="preserve"> PAGEREF _Toc102718865 \h </w:instrText>
+          <w:instrText xml:space="preserve"> PAGEREF _Toc102742083 \h </w:instrText>
         </w:r>
         <w:r>
           <w:rPr>
@@ -322,8 +326,11 @@
     <w:p>
       <w:pPr>
         <w:pStyle w:val="TM2"/>
-        <w:spacing w:before="0" w:after="0"/>
-        <w:ind w:left="0"/>
+        <w:tabs>
+          <w:tab w:val="left" w:pos="800"/>
+          <w:tab w:val="right" w:leader="dot" w:pos="9060"/>
+        </w:tabs>
+        <w:spacing w:before="0" w:after="0"/>
         <w:rPr>
           <w:noProof/>
           <w:sz w:val="22"/>
@@ -331,15 +338,13 @@
           <w:lang w:eastAsia="ja-JP"/>
         </w:rPr>
       </w:pPr>
-      <w:hyperlink w:anchor="_Toc102718866" w:history="1">
+      <w:hyperlink w:anchor="_Toc102742084" w:history="1">
         <w:r>
           <w:rPr>
             <w:rStyle w:val="Lienhypertexte"/>
-            <w:i/>
-            <w:iCs/>
-            <w:noProof/>
-          </w:rPr>
-          <w:t>1.1</w:t>
+            <w:noProof/>
+          </w:rPr>
+          <w:t>32.1</w:t>
         </w:r>
         <w:r>
           <w:rPr>
@@ -353,8 +358,6 @@
         <w:r>
           <w:rPr>
             <w:rStyle w:val="Lienhypertexte"/>
-            <w:i/>
-            <w:iCs/>
             <w:noProof/>
           </w:rPr>
           <w:t>Introduction</w:t>
@@ -378,7 +381,7 @@
             <w:noProof/>
             <w:webHidden/>
           </w:rPr>
-          <w:instrText xml:space="preserve"> PAGEREF _Toc102718866 \h </w:instrText>
+          <w:instrText xml:space="preserve"> PAGEREF _Toc102742084 \h </w:instrText>
         </w:r>
         <w:r>
           <w:rPr>
@@ -412,8 +415,11 @@
     <w:p>
       <w:pPr>
         <w:pStyle w:val="TM2"/>
-        <w:spacing w:before="0" w:after="0"/>
-        <w:ind w:left="0"/>
+        <w:tabs>
+          <w:tab w:val="left" w:pos="800"/>
+          <w:tab w:val="right" w:leader="dot" w:pos="9060"/>
+        </w:tabs>
+        <w:spacing w:before="0" w:after="0"/>
         <w:rPr>
           <w:noProof/>
           <w:sz w:val="22"/>
@@ -421,13 +427,13 @@
           <w:lang w:eastAsia="ja-JP"/>
         </w:rPr>
       </w:pPr>
-      <w:hyperlink w:anchor="_Toc102718867" w:history="1">
+      <w:hyperlink w:anchor="_Toc102742085" w:history="1">
         <w:r>
           <w:rPr>
             <w:rStyle w:val="Lienhypertexte"/>
             <w:noProof/>
           </w:rPr>
-          <w:t>1.2</w:t>
+          <w:t>32.2</w:t>
         </w:r>
         <w:r>
           <w:rPr>
@@ -464,7 +470,7 @@
             <w:noProof/>
             <w:webHidden/>
           </w:rPr>
-          <w:instrText xml:space="preserve"> PAGEREF _Toc102718867 \h </w:instrText>
+          <w:instrText xml:space="preserve"> PAGEREF _Toc102742085 \h </w:instrText>
         </w:r>
         <w:r>
           <w:rPr>
@@ -498,8 +504,11 @@
     <w:p>
       <w:pPr>
         <w:pStyle w:val="TM2"/>
-        <w:spacing w:before="0" w:after="0"/>
-        <w:ind w:left="0"/>
+        <w:tabs>
+          <w:tab w:val="left" w:pos="800"/>
+          <w:tab w:val="right" w:leader="dot" w:pos="9060"/>
+        </w:tabs>
+        <w:spacing w:before="0" w:after="0"/>
         <w:rPr>
           <w:noProof/>
           <w:sz w:val="22"/>
@@ -507,13 +516,13 @@
           <w:lang w:eastAsia="ja-JP"/>
         </w:rPr>
       </w:pPr>
-      <w:hyperlink w:anchor="_Toc102718868" w:history="1">
+      <w:hyperlink w:anchor="_Toc102742086" w:history="1">
         <w:r>
           <w:rPr>
             <w:rStyle w:val="Lienhypertexte"/>
             <w:noProof/>
           </w:rPr>
-          <w:t>1.3</w:t>
+          <w:t>32.3</w:t>
         </w:r>
         <w:r>
           <w:rPr>
@@ -550,7 +559,7 @@
             <w:noProof/>
             <w:webHidden/>
           </w:rPr>
-          <w:instrText xml:space="preserve"> PAGEREF _Toc102718868 \h </w:instrText>
+          <w:instrText xml:space="preserve"> PAGEREF _Toc102742086 \h </w:instrText>
         </w:r>
         <w:r>
           <w:rPr>
@@ -584,8 +593,11 @@
     <w:p>
       <w:pPr>
         <w:pStyle w:val="TM2"/>
-        <w:spacing w:before="0" w:after="0"/>
-        <w:ind w:left="0"/>
+        <w:tabs>
+          <w:tab w:val="left" w:pos="800"/>
+          <w:tab w:val="right" w:leader="dot" w:pos="9060"/>
+        </w:tabs>
+        <w:spacing w:before="0" w:after="0"/>
         <w:rPr>
           <w:noProof/>
           <w:sz w:val="22"/>
@@ -593,13 +605,13 @@
           <w:lang w:eastAsia="ja-JP"/>
         </w:rPr>
       </w:pPr>
-      <w:hyperlink w:anchor="_Toc102718869" w:history="1">
+      <w:hyperlink w:anchor="_Toc102742087" w:history="1">
         <w:r>
           <w:rPr>
             <w:rStyle w:val="Lienhypertexte"/>
             <w:noProof/>
           </w:rPr>
-          <w:t>1.4</w:t>
+          <w:t>32.4</w:t>
         </w:r>
         <w:r>
           <w:rPr>
@@ -636,7 +648,7 @@
             <w:noProof/>
             <w:webHidden/>
           </w:rPr>
-          <w:instrText xml:space="preserve"> PAGEREF _Toc102718869 \h </w:instrText>
+          <w:instrText xml:space="preserve"> PAGEREF _Toc102742087 \h </w:instrText>
         </w:r>
         <w:r>
           <w:rPr>
@@ -670,8 +682,11 @@
     <w:p>
       <w:pPr>
         <w:pStyle w:val="TM2"/>
-        <w:spacing w:before="0" w:after="0"/>
-        <w:ind w:left="0"/>
+        <w:tabs>
+          <w:tab w:val="left" w:pos="800"/>
+          <w:tab w:val="right" w:leader="dot" w:pos="9060"/>
+        </w:tabs>
+        <w:spacing w:before="0" w:after="0"/>
         <w:rPr>
           <w:noProof/>
           <w:sz w:val="22"/>
@@ -679,15 +694,13 @@
           <w:lang w:eastAsia="ja-JP"/>
         </w:rPr>
       </w:pPr>
-      <w:hyperlink w:anchor="_Toc102718870" w:history="1">
+      <w:hyperlink w:anchor="_Toc102742088" w:history="1">
         <w:r>
           <w:rPr>
             <w:rStyle w:val="Lienhypertexte"/>
-            <w:i/>
-            <w:iCs/>
-            <w:noProof/>
-          </w:rPr>
-          <w:t>1.6</w:t>
+            <w:noProof/>
+          </w:rPr>
+          <w:t>32.6</w:t>
         </w:r>
         <w:r>
           <w:rPr>
@@ -701,8 +714,6 @@
         <w:r>
           <w:rPr>
             <w:rStyle w:val="Lienhypertexte"/>
-            <w:i/>
-            <w:iCs/>
             <w:noProof/>
           </w:rPr>
           <w:t>Planification initiale</w:t>
@@ -726,7 +737,7 @@
             <w:noProof/>
             <w:webHidden/>
           </w:rPr>
-          <w:instrText xml:space="preserve"> PAGEREF _Toc102718870 \h </w:instrText>
+          <w:instrText xml:space="preserve"> PAGEREF _Toc102742088 \h </w:instrText>
         </w:r>
         <w:r>
           <w:rPr>
@@ -746,7 +757,7 @@
             <w:noProof/>
             <w:webHidden/>
           </w:rPr>
-          <w:t>5</w:t>
+          <w:t>4</w:t>
         </w:r>
         <w:r>
           <w:rPr>
@@ -760,19 +771,18 @@
     <w:p>
       <w:pPr>
         <w:pStyle w:val="TM1"/>
-        <w:spacing w:before="0" w:after="0"/>
         <w:rPr>
           <w:sz w:val="22"/>
           <w:szCs w:val="22"/>
           <w:lang w:eastAsia="ja-JP"/>
         </w:rPr>
       </w:pPr>
-      <w:hyperlink w:anchor="_Toc102718871" w:history="1">
+      <w:hyperlink w:anchor="_Toc102742089" w:history="1">
         <w:r>
           <w:rPr>
             <w:rStyle w:val="Lienhypertexte"/>
           </w:rPr>
-          <w:t>2</w:t>
+          <w:t>33</w:t>
         </w:r>
         <w:r>
           <w:rPr>
@@ -804,7 +814,7 @@
           <w:rPr>
             <w:webHidden/>
           </w:rPr>
-          <w:instrText xml:space="preserve"> PAGEREF _Toc102718871 \h </w:instrText>
+          <w:instrText xml:space="preserve"> PAGEREF _Toc102742089 \h </w:instrText>
         </w:r>
         <w:r>
           <w:rPr>
@@ -821,7 +831,7 @@
           <w:rPr>
             <w:webHidden/>
           </w:rPr>
-          <w:t>6</w:t>
+          <w:t>5</w:t>
         </w:r>
         <w:r>
           <w:rPr>
@@ -834,8 +844,11 @@
     <w:p>
       <w:pPr>
         <w:pStyle w:val="TM2"/>
-        <w:spacing w:before="0" w:after="0"/>
-        <w:ind w:left="0"/>
+        <w:tabs>
+          <w:tab w:val="left" w:pos="800"/>
+          <w:tab w:val="right" w:leader="dot" w:pos="9060"/>
+        </w:tabs>
+        <w:spacing w:before="0" w:after="0"/>
         <w:rPr>
           <w:noProof/>
           <w:sz w:val="22"/>
@@ -843,13 +856,13 @@
           <w:lang w:eastAsia="ja-JP"/>
         </w:rPr>
       </w:pPr>
-      <w:hyperlink w:anchor="_Toc102718872" w:history="1">
+      <w:hyperlink w:anchor="_Toc102742090" w:history="1">
         <w:r>
           <w:rPr>
             <w:rStyle w:val="Lienhypertexte"/>
             <w:noProof/>
           </w:rPr>
-          <w:t>2.1</w:t>
+          <w:t>33.1</w:t>
         </w:r>
         <w:r>
           <w:rPr>
@@ -886,7 +899,7 @@
             <w:noProof/>
             <w:webHidden/>
           </w:rPr>
-          <w:instrText xml:space="preserve"> PAGEREF _Toc102718872 \h </w:instrText>
+          <w:instrText xml:space="preserve"> PAGEREF _Toc102742090 \h </w:instrText>
         </w:r>
         <w:r>
           <w:rPr>
@@ -906,7 +919,7 @@
             <w:noProof/>
             <w:webHidden/>
           </w:rPr>
-          <w:t>6</w:t>
+          <w:t>5</w:t>
         </w:r>
         <w:r>
           <w:rPr>
@@ -920,8 +933,11 @@
     <w:p>
       <w:pPr>
         <w:pStyle w:val="TM3"/>
-        <w:spacing w:before="0" w:after="0"/>
-        <w:ind w:left="0"/>
+        <w:tabs>
+          <w:tab w:val="left" w:pos="1200"/>
+          <w:tab w:val="right" w:leader="dot" w:pos="9060"/>
+        </w:tabs>
+        <w:spacing w:before="0" w:after="0"/>
         <w:rPr>
           <w:noProof/>
           <w:sz w:val="22"/>
@@ -929,13 +945,13 @@
           <w:lang w:eastAsia="ja-JP"/>
         </w:rPr>
       </w:pPr>
-      <w:hyperlink w:anchor="_Toc102718873" w:history="1">
+      <w:hyperlink w:anchor="_Toc102742091" w:history="1">
         <w:r>
           <w:rPr>
             <w:rStyle w:val="Lienhypertexte"/>
             <w:noProof/>
           </w:rPr>
-          <w:t>2.1.1</w:t>
+          <w:t>33.1.1</w:t>
         </w:r>
         <w:r>
           <w:rPr>
@@ -972,7 +988,7 @@
             <w:noProof/>
             <w:webHidden/>
           </w:rPr>
-          <w:instrText xml:space="preserve"> PAGEREF _Toc102718873 \h </w:instrText>
+          <w:instrText xml:space="preserve"> PAGEREF _Toc102742091 \h </w:instrText>
         </w:r>
         <w:r>
           <w:rPr>
@@ -992,7 +1008,7 @@
             <w:noProof/>
             <w:webHidden/>
           </w:rPr>
-          <w:t>6</w:t>
+          <w:t>5</w:t>
         </w:r>
         <w:r>
           <w:rPr>
@@ -1006,8 +1022,11 @@
     <w:p>
       <w:pPr>
         <w:pStyle w:val="TM2"/>
-        <w:spacing w:before="0" w:after="0"/>
-        <w:ind w:left="0"/>
+        <w:tabs>
+          <w:tab w:val="left" w:pos="800"/>
+          <w:tab w:val="right" w:leader="dot" w:pos="9060"/>
+        </w:tabs>
+        <w:spacing w:before="0" w:after="0"/>
         <w:rPr>
           <w:noProof/>
           <w:sz w:val="22"/>
@@ -1015,13 +1034,13 @@
           <w:lang w:eastAsia="ja-JP"/>
         </w:rPr>
       </w:pPr>
-      <w:hyperlink w:anchor="_Toc102718874" w:history="1">
+      <w:hyperlink w:anchor="_Toc102742092" w:history="1">
         <w:r>
           <w:rPr>
             <w:rStyle w:val="Lienhypertexte"/>
             <w:noProof/>
           </w:rPr>
-          <w:t>2.2</w:t>
+          <w:t>33.2</w:t>
         </w:r>
         <w:r>
           <w:rPr>
@@ -1058,7 +1077,7 @@
             <w:noProof/>
             <w:webHidden/>
           </w:rPr>
-          <w:instrText xml:space="preserve"> PAGEREF _Toc102718874 \h </w:instrText>
+          <w:instrText xml:space="preserve"> PAGEREF _Toc102742092 \h </w:instrText>
         </w:r>
         <w:r>
           <w:rPr>
@@ -1092,8 +1111,11 @@
     <w:p>
       <w:pPr>
         <w:pStyle w:val="TM3"/>
-        <w:spacing w:before="0" w:after="0"/>
-        <w:ind w:left="0"/>
+        <w:tabs>
+          <w:tab w:val="left" w:pos="1200"/>
+          <w:tab w:val="right" w:leader="dot" w:pos="9060"/>
+        </w:tabs>
+        <w:spacing w:before="0" w:after="0"/>
         <w:rPr>
           <w:noProof/>
           <w:sz w:val="22"/>
@@ -1101,13 +1123,13 @@
           <w:lang w:eastAsia="ja-JP"/>
         </w:rPr>
       </w:pPr>
-      <w:hyperlink w:anchor="_Toc102718875" w:history="1">
+      <w:hyperlink w:anchor="_Toc102742093" w:history="1">
         <w:r>
           <w:rPr>
             <w:rStyle w:val="Lienhypertexte"/>
             <w:noProof/>
           </w:rPr>
-          <w:t>2.2.1</w:t>
+          <w:t>33.2.1</w:t>
         </w:r>
         <w:r>
           <w:rPr>
@@ -1144,7 +1166,7 @@
             <w:noProof/>
             <w:webHidden/>
           </w:rPr>
-          <w:instrText xml:space="preserve"> PAGEREF _Toc102718875 \h </w:instrText>
+          <w:instrText xml:space="preserve"> PAGEREF _Toc102742093 \h </w:instrText>
         </w:r>
         <w:r>
           <w:rPr>
@@ -1178,8 +1200,11 @@
     <w:p>
       <w:pPr>
         <w:pStyle w:val="TM3"/>
-        <w:spacing w:before="0" w:after="0"/>
-        <w:ind w:left="0"/>
+        <w:tabs>
+          <w:tab w:val="left" w:pos="1200"/>
+          <w:tab w:val="right" w:leader="dot" w:pos="9060"/>
+        </w:tabs>
+        <w:spacing w:before="0" w:after="0"/>
         <w:rPr>
           <w:noProof/>
           <w:sz w:val="22"/>
@@ -1187,13 +1212,13 @@
           <w:lang w:eastAsia="ja-JP"/>
         </w:rPr>
       </w:pPr>
-      <w:hyperlink w:anchor="_Toc102718876" w:history="1">
+      <w:hyperlink w:anchor="_Toc102742094" w:history="1">
         <w:r>
           <w:rPr>
             <w:rStyle w:val="Lienhypertexte"/>
             <w:noProof/>
           </w:rPr>
-          <w:t>2.2.2</w:t>
+          <w:t>33.2.2</w:t>
         </w:r>
         <w:r>
           <w:rPr>
@@ -1230,7 +1255,7 @@
             <w:noProof/>
             <w:webHidden/>
           </w:rPr>
-          <w:instrText xml:space="preserve"> PAGEREF _Toc102718876 \h </w:instrText>
+          <w:instrText xml:space="preserve"> PAGEREF _Toc102742094 \h </w:instrText>
         </w:r>
         <w:r>
           <w:rPr>
@@ -1264,8 +1289,11 @@
     <w:p>
       <w:pPr>
         <w:pStyle w:val="TM2"/>
-        <w:spacing w:before="0" w:after="0"/>
-        <w:ind w:left="0"/>
+        <w:tabs>
+          <w:tab w:val="left" w:pos="800"/>
+          <w:tab w:val="right" w:leader="dot" w:pos="9060"/>
+        </w:tabs>
+        <w:spacing w:before="0" w:after="0"/>
         <w:rPr>
           <w:noProof/>
           <w:sz w:val="22"/>
@@ -1273,13 +1301,13 @@
           <w:lang w:eastAsia="ja-JP"/>
         </w:rPr>
       </w:pPr>
-      <w:hyperlink w:anchor="_Toc102718877" w:history="1">
+      <w:hyperlink w:anchor="_Toc102742095" w:history="1">
         <w:r>
           <w:rPr>
             <w:rStyle w:val="Lienhypertexte"/>
             <w:noProof/>
           </w:rPr>
-          <w:t>2.3</w:t>
+          <w:t>33.3</w:t>
         </w:r>
         <w:r>
           <w:rPr>
@@ -1316,7 +1344,7 @@
             <w:noProof/>
             <w:webHidden/>
           </w:rPr>
-          <w:instrText xml:space="preserve"> PAGEREF _Toc102718877 \h </w:instrText>
+          <w:instrText xml:space="preserve"> PAGEREF _Toc102742095 \h </w:instrText>
         </w:r>
         <w:r>
           <w:rPr>
@@ -1336,7 +1364,7 @@
             <w:noProof/>
             <w:webHidden/>
           </w:rPr>
-          <w:t>13</w:t>
+          <w:t>14</w:t>
         </w:r>
         <w:r>
           <w:rPr>
@@ -1350,8 +1378,11 @@
     <w:p>
       <w:pPr>
         <w:pStyle w:val="TM3"/>
-        <w:spacing w:before="0" w:after="0"/>
-        <w:ind w:left="0"/>
+        <w:tabs>
+          <w:tab w:val="left" w:pos="1200"/>
+          <w:tab w:val="right" w:leader="dot" w:pos="9060"/>
+        </w:tabs>
+        <w:spacing w:before="0" w:after="0"/>
         <w:rPr>
           <w:noProof/>
           <w:sz w:val="22"/>
@@ -1359,13 +1390,13 @@
           <w:lang w:eastAsia="ja-JP"/>
         </w:rPr>
       </w:pPr>
-      <w:hyperlink w:anchor="_Toc102718878" w:history="1">
+      <w:hyperlink w:anchor="_Toc102742096" w:history="1">
         <w:r>
           <w:rPr>
             <w:rStyle w:val="Lienhypertexte"/>
             <w:noProof/>
           </w:rPr>
-          <w:t>2.3.1</w:t>
+          <w:t>33.3.1</w:t>
         </w:r>
         <w:r>
           <w:rPr>
@@ -1402,7 +1433,7 @@
             <w:noProof/>
             <w:webHidden/>
           </w:rPr>
-          <w:instrText xml:space="preserve"> PAGEREF _Toc102718878 \h </w:instrText>
+          <w:instrText xml:space="preserve"> PAGEREF _Toc102742096 \h </w:instrText>
         </w:r>
         <w:r>
           <w:rPr>
@@ -1422,7 +1453,7 @@
             <w:noProof/>
             <w:webHidden/>
           </w:rPr>
-          <w:t>13</w:t>
+          <w:t>14</w:t>
         </w:r>
         <w:r>
           <w:rPr>
@@ -1436,8 +1467,11 @@
     <w:p>
       <w:pPr>
         <w:pStyle w:val="TM3"/>
-        <w:spacing w:before="0" w:after="0"/>
-        <w:ind w:left="0"/>
+        <w:tabs>
+          <w:tab w:val="left" w:pos="1200"/>
+          <w:tab w:val="right" w:leader="dot" w:pos="9060"/>
+        </w:tabs>
+        <w:spacing w:before="0" w:after="0"/>
         <w:rPr>
           <w:noProof/>
           <w:sz w:val="22"/>
@@ -1445,13 +1479,13 @@
           <w:lang w:eastAsia="ja-JP"/>
         </w:rPr>
       </w:pPr>
-      <w:hyperlink w:anchor="_Toc102718879" w:history="1">
+      <w:hyperlink w:anchor="_Toc102742097" w:history="1">
         <w:r>
           <w:rPr>
             <w:rStyle w:val="Lienhypertexte"/>
             <w:noProof/>
           </w:rPr>
-          <w:t>2.3.2</w:t>
+          <w:t>33.3.2</w:t>
         </w:r>
         <w:r>
           <w:rPr>
@@ -1488,7 +1522,7 @@
             <w:noProof/>
             <w:webHidden/>
           </w:rPr>
-          <w:instrText xml:space="preserve"> PAGEREF _Toc102718879 \h </w:instrText>
+          <w:instrText xml:space="preserve"> PAGEREF _Toc102742097 \h </w:instrText>
         </w:r>
         <w:r>
           <w:rPr>
@@ -1508,7 +1542,7 @@
             <w:noProof/>
             <w:webHidden/>
           </w:rPr>
-          <w:t>13</w:t>
+          <w:t>15</w:t>
         </w:r>
         <w:r>
           <w:rPr>
@@ -1522,8 +1556,11 @@
     <w:p>
       <w:pPr>
         <w:pStyle w:val="TM2"/>
-        <w:spacing w:before="0" w:after="0"/>
-        <w:ind w:left="0"/>
+        <w:tabs>
+          <w:tab w:val="left" w:pos="800"/>
+          <w:tab w:val="right" w:leader="dot" w:pos="9060"/>
+        </w:tabs>
+        <w:spacing w:before="0" w:after="0"/>
         <w:rPr>
           <w:noProof/>
           <w:sz w:val="22"/>
@@ -1531,7 +1568,7 @@
           <w:lang w:eastAsia="ja-JP"/>
         </w:rPr>
       </w:pPr>
-      <w:hyperlink w:anchor="_Toc102718880" w:history="1">
+      <w:hyperlink w:anchor="_Toc102742098" w:history="1">
         <w:r>
           <w:rPr>
             <w:rStyle w:val="Lienhypertexte"/>
@@ -1539,7 +1576,7 @@
             <w:iCs/>
             <w:noProof/>
           </w:rPr>
-          <w:t>2.4</w:t>
+          <w:t>33.4</w:t>
         </w:r>
         <w:r>
           <w:rPr>
@@ -1553,7 +1590,6 @@
         <w:r>
           <w:rPr>
             <w:rStyle w:val="Lienhypertexte"/>
-            <w:rFonts w:cs="Arial"/>
             <w:noProof/>
           </w:rPr>
           <w:t>Risques techniques</w:t>
@@ -1577,7 +1613,7 @@
             <w:noProof/>
             <w:webHidden/>
           </w:rPr>
-          <w:instrText xml:space="preserve"> PAGEREF _Toc102718880 \h </w:instrText>
+          <w:instrText xml:space="preserve"> PAGEREF _Toc102742098 \h </w:instrText>
         </w:r>
         <w:r>
           <w:rPr>
@@ -1597,7 +1633,7 @@
             <w:noProof/>
             <w:webHidden/>
           </w:rPr>
-          <w:t>13</w:t>
+          <w:t>15</w:t>
         </w:r>
         <w:r>
           <w:rPr>
@@ -1611,8 +1647,11 @@
     <w:p>
       <w:pPr>
         <w:pStyle w:val="TM2"/>
-        <w:spacing w:before="0" w:after="0"/>
-        <w:ind w:left="0"/>
+        <w:tabs>
+          <w:tab w:val="left" w:pos="800"/>
+          <w:tab w:val="right" w:leader="dot" w:pos="9060"/>
+        </w:tabs>
+        <w:spacing w:before="0" w:after="0"/>
         <w:rPr>
           <w:noProof/>
           <w:sz w:val="22"/>
@@ -1620,13 +1659,13 @@
           <w:lang w:eastAsia="ja-JP"/>
         </w:rPr>
       </w:pPr>
-      <w:hyperlink w:anchor="_Toc102718881" w:history="1">
+      <w:hyperlink w:anchor="_Toc102742099" w:history="1">
         <w:r>
           <w:rPr>
             <w:rStyle w:val="Lienhypertexte"/>
             <w:noProof/>
           </w:rPr>
-          <w:t>2.5</w:t>
+          <w:t>33.5</w:t>
         </w:r>
         <w:r>
           <w:rPr>
@@ -1663,7 +1702,7 @@
             <w:noProof/>
             <w:webHidden/>
           </w:rPr>
-          <w:instrText xml:space="preserve"> PAGEREF _Toc102718881 \h </w:instrText>
+          <w:instrText xml:space="preserve"> PAGEREF _Toc102742099 \h </w:instrText>
         </w:r>
         <w:r>
           <w:rPr>
@@ -1683,7 +1722,7 @@
             <w:noProof/>
             <w:webHidden/>
           </w:rPr>
-          <w:t>13</w:t>
+          <w:t>15</w:t>
         </w:r>
         <w:r>
           <w:rPr>
@@ -1697,8 +1736,11 @@
     <w:p>
       <w:pPr>
         <w:pStyle w:val="TM2"/>
-        <w:spacing w:before="0" w:after="0"/>
-        <w:ind w:left="0"/>
+        <w:tabs>
+          <w:tab w:val="left" w:pos="800"/>
+          <w:tab w:val="right" w:leader="dot" w:pos="9060"/>
+        </w:tabs>
+        <w:spacing w:before="0" w:after="0"/>
         <w:rPr>
           <w:noProof/>
           <w:sz w:val="22"/>
@@ -1706,15 +1748,13 @@
           <w:lang w:eastAsia="ja-JP"/>
         </w:rPr>
       </w:pPr>
-      <w:hyperlink w:anchor="_Toc102718882" w:history="1">
+      <w:hyperlink w:anchor="_Toc102742100" w:history="1">
         <w:r>
           <w:rPr>
             <w:rStyle w:val="Lienhypertexte"/>
-            <w:i/>
-            <w:iCs/>
-            <w:noProof/>
-          </w:rPr>
-          <w:t>2.6</w:t>
+            <w:noProof/>
+          </w:rPr>
+          <w:t>33.6</w:t>
         </w:r>
         <w:r>
           <w:rPr>
@@ -1728,8 +1768,6 @@
         <w:r>
           <w:rPr>
             <w:rStyle w:val="Lienhypertexte"/>
-            <w:i/>
-            <w:iCs/>
             <w:noProof/>
           </w:rPr>
           <w:t>Dossier de conception</w:t>
@@ -1753,7 +1791,7 @@
             <w:noProof/>
             <w:webHidden/>
           </w:rPr>
-          <w:instrText xml:space="preserve"> PAGEREF _Toc102718882 \h </w:instrText>
+          <w:instrText xml:space="preserve"> PAGEREF _Toc102742100 \h </w:instrText>
         </w:r>
         <w:r>
           <w:rPr>
@@ -1773,7 +1811,7 @@
             <w:noProof/>
             <w:webHidden/>
           </w:rPr>
-          <w:t>14</w:t>
+          <w:t>15</w:t>
         </w:r>
         <w:r>
           <w:rPr>
@@ -1787,19 +1825,18 @@
     <w:p>
       <w:pPr>
         <w:pStyle w:val="TM1"/>
-        <w:spacing w:before="0" w:after="0"/>
         <w:rPr>
           <w:sz w:val="22"/>
           <w:szCs w:val="22"/>
           <w:lang w:eastAsia="ja-JP"/>
         </w:rPr>
       </w:pPr>
-      <w:hyperlink w:anchor="_Toc102718883" w:history="1">
+      <w:hyperlink w:anchor="_Toc102742101" w:history="1">
         <w:r>
           <w:rPr>
             <w:rStyle w:val="Lienhypertexte"/>
           </w:rPr>
-          <w:t>3</w:t>
+          <w:t>34</w:t>
         </w:r>
         <w:r>
           <w:rPr>
@@ -1831,7 +1868,7 @@
           <w:rPr>
             <w:webHidden/>
           </w:rPr>
-          <w:instrText xml:space="preserve"> PAGEREF _Toc102718883 \h </w:instrText>
+          <w:instrText xml:space="preserve"> PAGEREF _Toc102742101 \h </w:instrText>
         </w:r>
         <w:r>
           <w:rPr>
@@ -1848,7 +1885,7 @@
           <w:rPr>
             <w:webHidden/>
           </w:rPr>
-          <w:t>14</w:t>
+          <w:t>15</w:t>
         </w:r>
         <w:r>
           <w:rPr>
@@ -1861,8 +1898,11 @@
     <w:p>
       <w:pPr>
         <w:pStyle w:val="TM2"/>
-        <w:spacing w:before="0" w:after="0"/>
-        <w:ind w:left="0"/>
+        <w:tabs>
+          <w:tab w:val="left" w:pos="800"/>
+          <w:tab w:val="right" w:leader="dot" w:pos="9060"/>
+        </w:tabs>
+        <w:spacing w:before="0" w:after="0"/>
         <w:rPr>
           <w:noProof/>
           <w:sz w:val="22"/>
@@ -1870,13 +1910,13 @@
           <w:lang w:eastAsia="ja-JP"/>
         </w:rPr>
       </w:pPr>
-      <w:hyperlink w:anchor="_Toc102718884" w:history="1">
+      <w:hyperlink w:anchor="_Toc102742102" w:history="1">
         <w:r>
           <w:rPr>
             <w:rStyle w:val="Lienhypertexte"/>
             <w:noProof/>
           </w:rPr>
-          <w:t>3.1</w:t>
+          <w:t>34.1</w:t>
         </w:r>
         <w:r>
           <w:rPr>
@@ -1913,7 +1953,7 @@
             <w:noProof/>
             <w:webHidden/>
           </w:rPr>
-          <w:instrText xml:space="preserve"> PAGEREF _Toc102718884 \h </w:instrText>
+          <w:instrText xml:space="preserve"> PAGEREF _Toc102742102 \h </w:instrText>
         </w:r>
         <w:r>
           <w:rPr>
@@ -1933,7 +1973,7 @@
             <w:noProof/>
             <w:webHidden/>
           </w:rPr>
-          <w:t>14</w:t>
+          <w:t>15</w:t>
         </w:r>
         <w:r>
           <w:rPr>
@@ -1947,8 +1987,11 @@
     <w:p>
       <w:pPr>
         <w:pStyle w:val="TM2"/>
-        <w:spacing w:before="0" w:after="0"/>
-        <w:ind w:left="0"/>
+        <w:tabs>
+          <w:tab w:val="left" w:pos="800"/>
+          <w:tab w:val="right" w:leader="dot" w:pos="9060"/>
+        </w:tabs>
+        <w:spacing w:before="0" w:after="0"/>
         <w:rPr>
           <w:noProof/>
           <w:sz w:val="22"/>
@@ -1956,15 +1999,13 @@
           <w:lang w:eastAsia="ja-JP"/>
         </w:rPr>
       </w:pPr>
-      <w:hyperlink w:anchor="_Toc102718885" w:history="1">
+      <w:hyperlink w:anchor="_Toc102742103" w:history="1">
         <w:r>
           <w:rPr>
             <w:rStyle w:val="Lienhypertexte"/>
-            <w:i/>
-            <w:iCs/>
-            <w:noProof/>
-          </w:rPr>
-          <w:t>3.2</w:t>
+            <w:noProof/>
+          </w:rPr>
+          <w:t>34.2</w:t>
         </w:r>
         <w:r>
           <w:rPr>
@@ -1978,8 +2019,6 @@
         <w:r>
           <w:rPr>
             <w:rStyle w:val="Lienhypertexte"/>
-            <w:i/>
-            <w:iCs/>
             <w:noProof/>
           </w:rPr>
           <w:t>Description des tests effectués</w:t>
@@ -2003,7 +2042,7 @@
             <w:noProof/>
             <w:webHidden/>
           </w:rPr>
-          <w:instrText xml:space="preserve"> PAGEREF _Toc102718885 \h </w:instrText>
+          <w:instrText xml:space="preserve"> PAGEREF _Toc102742103 \h </w:instrText>
         </w:r>
         <w:r>
           <w:rPr>
@@ -2023,7 +2062,7 @@
             <w:noProof/>
             <w:webHidden/>
           </w:rPr>
-          <w:t>14</w:t>
+          <w:t>16</w:t>
         </w:r>
         <w:r>
           <w:rPr>
@@ -2037,8 +2076,11 @@
     <w:p>
       <w:pPr>
         <w:pStyle w:val="TM2"/>
-        <w:spacing w:before="0" w:after="0"/>
-        <w:ind w:left="0"/>
+        <w:tabs>
+          <w:tab w:val="left" w:pos="800"/>
+          <w:tab w:val="right" w:leader="dot" w:pos="9060"/>
+        </w:tabs>
+        <w:spacing w:before="0" w:after="0"/>
         <w:rPr>
           <w:noProof/>
           <w:sz w:val="22"/>
@@ -2046,15 +2088,13 @@
           <w:lang w:eastAsia="ja-JP"/>
         </w:rPr>
       </w:pPr>
-      <w:hyperlink w:anchor="_Toc102718886" w:history="1">
+      <w:hyperlink w:anchor="_Toc102742104" w:history="1">
         <w:r>
           <w:rPr>
             <w:rStyle w:val="Lienhypertexte"/>
-            <w:i/>
-            <w:iCs/>
-            <w:noProof/>
-          </w:rPr>
-          <w:t>3.3</w:t>
+            <w:noProof/>
+          </w:rPr>
+          <w:t>34.3</w:t>
         </w:r>
         <w:r>
           <w:rPr>
@@ -2068,8 +2108,6 @@
         <w:r>
           <w:rPr>
             <w:rStyle w:val="Lienhypertexte"/>
-            <w:i/>
-            <w:iCs/>
             <w:noProof/>
           </w:rPr>
           <w:t>Erreurs restantes</w:t>
@@ -2093,7 +2131,7 @@
             <w:noProof/>
             <w:webHidden/>
           </w:rPr>
-          <w:instrText xml:space="preserve"> PAGEREF _Toc102718886 \h </w:instrText>
+          <w:instrText xml:space="preserve"> PAGEREF _Toc102742104 \h </w:instrText>
         </w:r>
         <w:r>
           <w:rPr>
@@ -2113,7 +2151,7 @@
             <w:noProof/>
             <w:webHidden/>
           </w:rPr>
-          <w:t>15</w:t>
+          <w:t>16</w:t>
         </w:r>
         <w:r>
           <w:rPr>
@@ -2127,8 +2165,11 @@
     <w:p>
       <w:pPr>
         <w:pStyle w:val="TM2"/>
-        <w:spacing w:before="0" w:after="0"/>
-        <w:ind w:left="0"/>
+        <w:tabs>
+          <w:tab w:val="left" w:pos="800"/>
+          <w:tab w:val="right" w:leader="dot" w:pos="9060"/>
+        </w:tabs>
+        <w:spacing w:before="0" w:after="0"/>
         <w:rPr>
           <w:noProof/>
           <w:sz w:val="22"/>
@@ -2136,15 +2177,13 @@
           <w:lang w:eastAsia="ja-JP"/>
         </w:rPr>
       </w:pPr>
-      <w:hyperlink w:anchor="_Toc102718887" w:history="1">
+      <w:hyperlink w:anchor="_Toc102742105" w:history="1">
         <w:r>
           <w:rPr>
             <w:rStyle w:val="Lienhypertexte"/>
-            <w:i/>
-            <w:iCs/>
-            <w:noProof/>
-          </w:rPr>
-          <w:t>3.4</w:t>
+            <w:noProof/>
+          </w:rPr>
+          <w:t>34.4</w:t>
         </w:r>
         <w:r>
           <w:rPr>
@@ -2158,8 +2197,6 @@
         <w:r>
           <w:rPr>
             <w:rStyle w:val="Lienhypertexte"/>
-            <w:i/>
-            <w:iCs/>
             <w:noProof/>
           </w:rPr>
           <w:t>Liste des documents fournis</w:t>
@@ -2183,7 +2220,7 @@
             <w:noProof/>
             <w:webHidden/>
           </w:rPr>
-          <w:instrText xml:space="preserve"> PAGEREF _Toc102718887 \h </w:instrText>
+          <w:instrText xml:space="preserve"> PAGEREF _Toc102742105 \h </w:instrText>
         </w:r>
         <w:r>
           <w:rPr>
@@ -2203,7 +2240,7 @@
             <w:noProof/>
             <w:webHidden/>
           </w:rPr>
-          <w:t>15</w:t>
+          <w:t>16</w:t>
         </w:r>
         <w:r>
           <w:rPr>
@@ -2217,19 +2254,18 @@
     <w:p>
       <w:pPr>
         <w:pStyle w:val="TM1"/>
-        <w:spacing w:before="0" w:after="0"/>
         <w:rPr>
           <w:sz w:val="22"/>
           <w:szCs w:val="22"/>
           <w:lang w:eastAsia="ja-JP"/>
         </w:rPr>
       </w:pPr>
-      <w:hyperlink w:anchor="_Toc102718888" w:history="1">
+      <w:hyperlink w:anchor="_Toc102742106" w:history="1">
         <w:r>
           <w:rPr>
             <w:rStyle w:val="Lienhypertexte"/>
           </w:rPr>
-          <w:t>4</w:t>
+          <w:t>35</w:t>
         </w:r>
         <w:r>
           <w:rPr>
@@ -2261,7 +2297,7 @@
           <w:rPr>
             <w:webHidden/>
           </w:rPr>
-          <w:instrText xml:space="preserve"> PAGEREF _Toc102718888 \h </w:instrText>
+          <w:instrText xml:space="preserve"> PAGEREF _Toc102742106 \h </w:instrText>
         </w:r>
         <w:r>
           <w:rPr>
@@ -2278,7 +2314,7 @@
           <w:rPr>
             <w:webHidden/>
           </w:rPr>
-          <w:t>15</w:t>
+          <w:t>16</w:t>
         </w:r>
         <w:r>
           <w:rPr>
@@ -2291,19 +2327,18 @@
     <w:p>
       <w:pPr>
         <w:pStyle w:val="TM1"/>
-        <w:spacing w:before="0" w:after="0"/>
         <w:rPr>
           <w:sz w:val="22"/>
           <w:szCs w:val="22"/>
           <w:lang w:eastAsia="ja-JP"/>
         </w:rPr>
       </w:pPr>
-      <w:hyperlink w:anchor="_Toc102718889" w:history="1">
+      <w:hyperlink w:anchor="_Toc102742107" w:history="1">
         <w:r>
           <w:rPr>
             <w:rStyle w:val="Lienhypertexte"/>
           </w:rPr>
-          <w:t>5</w:t>
+          <w:t>36</w:t>
         </w:r>
         <w:r>
           <w:rPr>
@@ -2335,7 +2370,7 @@
           <w:rPr>
             <w:webHidden/>
           </w:rPr>
-          <w:instrText xml:space="preserve"> PAGEREF _Toc102718889 \h </w:instrText>
+          <w:instrText xml:space="preserve"> PAGEREF _Toc102742107 \h </w:instrText>
         </w:r>
         <w:r>
           <w:rPr>
@@ -2352,7 +2387,7 @@
           <w:rPr>
             <w:webHidden/>
           </w:rPr>
-          <w:t>16</w:t>
+          <w:t>17</w:t>
         </w:r>
         <w:r>
           <w:rPr>
@@ -2365,8 +2400,11 @@
     <w:p>
       <w:pPr>
         <w:pStyle w:val="TM2"/>
-        <w:spacing w:before="0" w:after="0"/>
-        <w:ind w:left="0"/>
+        <w:tabs>
+          <w:tab w:val="left" w:pos="800"/>
+          <w:tab w:val="right" w:leader="dot" w:pos="9060"/>
+        </w:tabs>
+        <w:spacing w:before="0" w:after="0"/>
         <w:rPr>
           <w:noProof/>
           <w:sz w:val="22"/>
@@ -2374,15 +2412,13 @@
           <w:lang w:eastAsia="ja-JP"/>
         </w:rPr>
       </w:pPr>
-      <w:hyperlink w:anchor="_Toc102718890" w:history="1">
+      <w:hyperlink w:anchor="_Toc102742108" w:history="1">
         <w:r>
           <w:rPr>
             <w:rStyle w:val="Lienhypertexte"/>
-            <w:i/>
-            <w:iCs/>
-            <w:noProof/>
-          </w:rPr>
-          <w:t>5.1</w:t>
+            <w:noProof/>
+          </w:rPr>
+          <w:t>36.1</w:t>
         </w:r>
         <w:r>
           <w:rPr>
@@ -2396,8 +2432,6 @@
         <w:r>
           <w:rPr>
             <w:rStyle w:val="Lienhypertexte"/>
-            <w:i/>
-            <w:iCs/>
             <w:noProof/>
           </w:rPr>
           <w:t>Résumé du rapport du TPI / version succincte de la documentation</w:t>
@@ -2421,7 +2455,7 @@
             <w:noProof/>
             <w:webHidden/>
           </w:rPr>
-          <w:instrText xml:space="preserve"> PAGEREF _Toc102718890 \h </w:instrText>
+          <w:instrText xml:space="preserve"> PAGEREF _Toc102742108 \h </w:instrText>
         </w:r>
         <w:r>
           <w:rPr>
@@ -2441,7 +2475,7 @@
             <w:noProof/>
             <w:webHidden/>
           </w:rPr>
-          <w:t>16</w:t>
+          <w:t>17</w:t>
         </w:r>
         <w:r>
           <w:rPr>
@@ -2455,8 +2489,11 @@
     <w:p>
       <w:pPr>
         <w:pStyle w:val="TM2"/>
-        <w:spacing w:before="0" w:after="0"/>
-        <w:ind w:left="0"/>
+        <w:tabs>
+          <w:tab w:val="left" w:pos="800"/>
+          <w:tab w:val="right" w:leader="dot" w:pos="9060"/>
+        </w:tabs>
+        <w:spacing w:before="0" w:after="0"/>
         <w:rPr>
           <w:noProof/>
           <w:sz w:val="22"/>
@@ -2464,15 +2501,13 @@
           <w:lang w:eastAsia="ja-JP"/>
         </w:rPr>
       </w:pPr>
-      <w:hyperlink w:anchor="_Toc102718891" w:history="1">
+      <w:hyperlink w:anchor="_Toc102742109" w:history="1">
         <w:r>
           <w:rPr>
             <w:rStyle w:val="Lienhypertexte"/>
-            <w:i/>
-            <w:iCs/>
-            <w:noProof/>
-          </w:rPr>
-          <w:t>5.2</w:t>
+            <w:noProof/>
+          </w:rPr>
+          <w:t>36.2</w:t>
         </w:r>
         <w:r>
           <w:rPr>
@@ -2486,8 +2521,6 @@
         <w:r>
           <w:rPr>
             <w:rStyle w:val="Lienhypertexte"/>
-            <w:i/>
-            <w:iCs/>
             <w:noProof/>
           </w:rPr>
           <w:t>Sources – Bibliographie</w:t>
@@ -2511,7 +2544,7 @@
             <w:noProof/>
             <w:webHidden/>
           </w:rPr>
-          <w:instrText xml:space="preserve"> PAGEREF _Toc102718891 \h </w:instrText>
+          <w:instrText xml:space="preserve"> PAGEREF _Toc102742109 \h </w:instrText>
         </w:r>
         <w:r>
           <w:rPr>
@@ -2531,7 +2564,7 @@
             <w:noProof/>
             <w:webHidden/>
           </w:rPr>
-          <w:t>16</w:t>
+          <w:t>17</w:t>
         </w:r>
         <w:r>
           <w:rPr>
@@ -2545,8 +2578,11 @@
     <w:p>
       <w:pPr>
         <w:pStyle w:val="TM2"/>
-        <w:spacing w:before="0" w:after="0"/>
-        <w:ind w:left="0"/>
+        <w:tabs>
+          <w:tab w:val="left" w:pos="800"/>
+          <w:tab w:val="right" w:leader="dot" w:pos="9060"/>
+        </w:tabs>
+        <w:spacing w:before="0" w:after="0"/>
         <w:rPr>
           <w:noProof/>
           <w:sz w:val="22"/>
@@ -2554,15 +2590,13 @@
           <w:lang w:eastAsia="ja-JP"/>
         </w:rPr>
       </w:pPr>
-      <w:hyperlink w:anchor="_Toc102718892" w:history="1">
+      <w:hyperlink w:anchor="_Toc102742110" w:history="1">
         <w:r>
           <w:rPr>
             <w:rStyle w:val="Lienhypertexte"/>
-            <w:i/>
-            <w:iCs/>
-            <w:noProof/>
-          </w:rPr>
-          <w:t>5.3</w:t>
+            <w:noProof/>
+          </w:rPr>
+          <w:t>36.3</w:t>
         </w:r>
         <w:r>
           <w:rPr>
@@ -2576,8 +2610,6 @@
         <w:r>
           <w:rPr>
             <w:rStyle w:val="Lienhypertexte"/>
-            <w:i/>
-            <w:iCs/>
             <w:noProof/>
           </w:rPr>
           <w:t>Journal de travail</w:t>
@@ -2601,7 +2633,7 @@
             <w:noProof/>
             <w:webHidden/>
           </w:rPr>
-          <w:instrText xml:space="preserve"> PAGEREF _Toc102718892 \h </w:instrText>
+          <w:instrText xml:space="preserve"> PAGEREF _Toc102742110 \h </w:instrText>
         </w:r>
         <w:r>
           <w:rPr>
@@ -2621,7 +2653,7 @@
             <w:noProof/>
             <w:webHidden/>
           </w:rPr>
-          <w:t>16</w:t>
+          <w:t>17</w:t>
         </w:r>
         <w:r>
           <w:rPr>
@@ -2635,8 +2667,10 @@
     <w:p>
       <w:pPr>
         <w:pStyle w:val="TM2"/>
-        <w:spacing w:before="0" w:after="0"/>
-        <w:ind w:left="0"/>
+        <w:tabs>
+          <w:tab w:val="right" w:leader="dot" w:pos="9060"/>
+        </w:tabs>
+        <w:spacing w:before="0" w:after="0"/>
         <w:rPr>
           <w:noProof/>
           <w:sz w:val="22"/>
@@ -2644,43 +2678,24 @@
           <w:lang w:eastAsia="ja-JP"/>
         </w:rPr>
       </w:pPr>
-      <w:hyperlink w:anchor="_Toc102718893" w:history="1">
+      <w:hyperlink w:anchor="_Toc102742111" w:history="1">
         <w:r>
           <w:rPr>
             <w:rStyle w:val="Lienhypertexte"/>
-            <w:i/>
-            <w:iCs/>
-            <w:noProof/>
-          </w:rPr>
-          <w:t>5.4</w:t>
-        </w:r>
-        <w:r>
-          <w:rPr>
-            <w:noProof/>
-            <w:sz w:val="22"/>
-            <w:szCs w:val="22"/>
-            <w:lang w:eastAsia="ja-JP"/>
+            <w:b/>
+            <w:noProof/>
+          </w:rPr>
+          <w:t>36.4</w:t>
+        </w:r>
+        <w:r>
+          <w:rPr>
+            <w:noProof/>
+            <w:webHidden/>
           </w:rPr>
           <w:tab/>
         </w:r>
         <w:r>
           <w:rPr>
-            <w:rStyle w:val="Lienhypertexte"/>
-            <w:i/>
-            <w:iCs/>
-            <w:noProof/>
-          </w:rPr>
-          <w:t>Manuel d'Installation</w:t>
-        </w:r>
-        <w:r>
-          <w:rPr>
-            <w:noProof/>
-            <w:webHidden/>
-          </w:rPr>
-          <w:tab/>
-        </w:r>
-        <w:r>
-          <w:rPr>
             <w:noProof/>
             <w:webHidden/>
           </w:rPr>
@@ -2691,7 +2706,7 @@
             <w:noProof/>
             <w:webHidden/>
           </w:rPr>
-          <w:instrText xml:space="preserve"> PAGEREF _Toc102718893 \h </w:instrText>
+          <w:instrText xml:space="preserve"> PAGEREF _Toc102742111 \h </w:instrText>
         </w:r>
         <w:r>
           <w:rPr>
@@ -2711,7 +2726,7 @@
             <w:noProof/>
             <w:webHidden/>
           </w:rPr>
-          <w:t>16</w:t>
+          <w:t>17</w:t>
         </w:r>
         <w:r>
           <w:rPr>
@@ -2725,8 +2740,11 @@
     <w:p>
       <w:pPr>
         <w:pStyle w:val="TM2"/>
-        <w:spacing w:before="0" w:after="0"/>
-        <w:ind w:left="0"/>
+        <w:tabs>
+          <w:tab w:val="left" w:pos="800"/>
+          <w:tab w:val="right" w:leader="dot" w:pos="9060"/>
+        </w:tabs>
+        <w:spacing w:before="0" w:after="0"/>
         <w:rPr>
           <w:noProof/>
           <w:sz w:val="22"/>
@@ -2734,15 +2752,13 @@
           <w:lang w:eastAsia="ja-JP"/>
         </w:rPr>
       </w:pPr>
-      <w:hyperlink w:anchor="_Toc102718894" w:history="1">
+      <w:hyperlink w:anchor="_Toc102742112" w:history="1">
         <w:r>
           <w:rPr>
             <w:rStyle w:val="Lienhypertexte"/>
-            <w:i/>
-            <w:iCs/>
-            <w:noProof/>
-          </w:rPr>
-          <w:t>5.5</w:t>
+            <w:noProof/>
+          </w:rPr>
+          <w:t>36.5</w:t>
         </w:r>
         <w:r>
           <w:rPr>
@@ -2756,11 +2772,9 @@
         <w:r>
           <w:rPr>
             <w:rStyle w:val="Lienhypertexte"/>
-            <w:i/>
-            <w:iCs/>
-            <w:noProof/>
-          </w:rPr>
-          <w:t>Manuel d'Utilisation</w:t>
+            <w:noProof/>
+          </w:rPr>
+          <w:t>Manuel d'Installation</w:t>
         </w:r>
         <w:r>
           <w:rPr>
@@ -2781,7 +2795,7 @@
             <w:noProof/>
             <w:webHidden/>
           </w:rPr>
-          <w:instrText xml:space="preserve"> PAGEREF _Toc102718894 \h </w:instrText>
+          <w:instrText xml:space="preserve"> PAGEREF _Toc102742112 \h </w:instrText>
         </w:r>
         <w:r>
           <w:rPr>
@@ -2801,7 +2815,7 @@
             <w:noProof/>
             <w:webHidden/>
           </w:rPr>
-          <w:t>16</w:t>
+          <w:t>17</w:t>
         </w:r>
         <w:r>
           <w:rPr>
@@ -2815,8 +2829,11 @@
     <w:p>
       <w:pPr>
         <w:pStyle w:val="TM2"/>
-        <w:spacing w:before="0" w:after="0"/>
-        <w:ind w:left="0"/>
+        <w:tabs>
+          <w:tab w:val="left" w:pos="800"/>
+          <w:tab w:val="right" w:leader="dot" w:pos="9060"/>
+        </w:tabs>
+        <w:spacing w:before="0" w:after="0"/>
         <w:rPr>
           <w:noProof/>
           <w:sz w:val="22"/>
@@ -2824,15 +2841,13 @@
           <w:lang w:eastAsia="ja-JP"/>
         </w:rPr>
       </w:pPr>
-      <w:hyperlink w:anchor="_Toc102718895" w:history="1">
+      <w:hyperlink w:anchor="_Toc102742113" w:history="1">
         <w:r>
           <w:rPr>
             <w:rStyle w:val="Lienhypertexte"/>
-            <w:i/>
-            <w:iCs/>
-            <w:noProof/>
-          </w:rPr>
-          <w:t>5.6</w:t>
+            <w:noProof/>
+          </w:rPr>
+          <w:t>36.6</w:t>
         </w:r>
         <w:r>
           <w:rPr>
@@ -2846,8 +2861,95 @@
         <w:r>
           <w:rPr>
             <w:rStyle w:val="Lienhypertexte"/>
-            <w:i/>
-            <w:iCs/>
+            <w:noProof/>
+          </w:rPr>
+          <w:t>Manuel d'Utilisation</w:t>
+        </w:r>
+        <w:r>
+          <w:rPr>
+            <w:noProof/>
+            <w:webHidden/>
+          </w:rPr>
+          <w:tab/>
+        </w:r>
+        <w:r>
+          <w:rPr>
+            <w:noProof/>
+            <w:webHidden/>
+          </w:rPr>
+          <w:fldChar w:fldCharType="begin"/>
+        </w:r>
+        <w:r>
+          <w:rPr>
+            <w:noProof/>
+            <w:webHidden/>
+          </w:rPr>
+          <w:instrText xml:space="preserve"> PAGEREF _Toc102742113 \h </w:instrText>
+        </w:r>
+        <w:r>
+          <w:rPr>
+            <w:noProof/>
+            <w:webHidden/>
+          </w:rPr>
+        </w:r>
+        <w:r>
+          <w:rPr>
+            <w:noProof/>
+            <w:webHidden/>
+          </w:rPr>
+          <w:fldChar w:fldCharType="separate"/>
+        </w:r>
+        <w:r>
+          <w:rPr>
+            <w:noProof/>
+            <w:webHidden/>
+          </w:rPr>
+          <w:t>17</w:t>
+        </w:r>
+        <w:r>
+          <w:rPr>
+            <w:noProof/>
+            <w:webHidden/>
+          </w:rPr>
+          <w:fldChar w:fldCharType="end"/>
+        </w:r>
+      </w:hyperlink>
+    </w:p>
+    <w:p>
+      <w:pPr>
+        <w:pStyle w:val="TM2"/>
+        <w:tabs>
+          <w:tab w:val="left" w:pos="800"/>
+          <w:tab w:val="right" w:leader="dot" w:pos="9060"/>
+        </w:tabs>
+        <w:spacing w:before="0" w:after="0"/>
+        <w:rPr>
+          <w:noProof/>
+          <w:sz w:val="22"/>
+          <w:szCs w:val="22"/>
+          <w:lang w:eastAsia="ja-JP"/>
+        </w:rPr>
+      </w:pPr>
+      <w:hyperlink w:anchor="_Toc102742114" w:history="1">
+        <w:r>
+          <w:rPr>
+            <w:rStyle w:val="Lienhypertexte"/>
+            <w:noProof/>
+          </w:rPr>
+          <w:t>36.7</w:t>
+        </w:r>
+        <w:r>
+          <w:rPr>
+            <w:noProof/>
+            <w:sz w:val="22"/>
+            <w:szCs w:val="22"/>
+            <w:lang w:eastAsia="ja-JP"/>
+          </w:rPr>
+          <w:tab/>
+        </w:r>
+        <w:r>
+          <w:rPr>
+            <w:rStyle w:val="Lienhypertexte"/>
             <w:noProof/>
           </w:rPr>
           <w:t>Archives du projet</w:t>
@@ -2871,7 +2973,7 @@
             <w:noProof/>
             <w:webHidden/>
           </w:rPr>
-          <w:instrText xml:space="preserve"> PAGEREF _Toc102718895 \h </w:instrText>
+          <w:instrText xml:space="preserve"> PAGEREF _Toc102742114 \h </w:instrText>
         </w:r>
         <w:r>
           <w:rPr>
@@ -2891,7 +2993,7 @@
             <w:noProof/>
             <w:webHidden/>
           </w:rPr>
-          <w:t>16</w:t>
+          <w:t>17</w:t>
         </w:r>
         <w:r>
           <w:rPr>
@@ -2904,7 +3006,7 @@
     </w:p>
     <w:p>
       <w:pPr>
-        <w:spacing w:before="0" w:after="0"/>
+        <w:spacing w:before="0" w:after="0" w:line="240" w:lineRule="auto"/>
         <w:sectPr>
           <w:headerReference w:type="default" r:id="rId8"/>
           <w:footerReference w:type="default" r:id="rId9"/>
@@ -2963,15 +3065,7 @@
         <w:spacing w:before="0" w:after="0"/>
       </w:pPr>
       <w:r>
-        <w:t xml:space="preserve">De plus, en fonction du type de </w:t>
-      </w:r>
-      <w:proofErr w:type="gramStart"/>
-      <w:r>
-        <w:t>projet,  il</w:t>
-      </w:r>
-      <w:proofErr w:type="gramEnd"/>
-      <w:r>
-        <w:t xml:space="preserve"> est tout à fait possible que certains chapitres ou paragraphes n’aient aucun sens. Dans ce cas il est recommandé de les retirer du document pour éviter de l’alourdir inutilement.  </w:t>
+        <w:t xml:space="preserve">De plus, en fonction du type de projet,  il est tout à fait possible que certains chapitres ou paragraphes n’aient aucun sens. Dans ce cas il est recommandé de les retirer du document pour éviter de l’alourdir inutilement.  </w:t>
       </w:r>
     </w:p>
     <w:p>
@@ -3000,7 +3094,7 @@
         <w:pStyle w:val="Titre1"/>
         <w:spacing w:before="0"/>
       </w:pPr>
-      <w:bookmarkStart w:id="0" w:name="_Toc102718865"/>
+      <w:bookmarkStart w:id="0" w:name="_Toc102742083"/>
       <w:r>
         <w:lastRenderedPageBreak/>
         <w:t>Analyse prél</w:t>
@@ -3018,7 +3112,7 @@
         <w:pStyle w:val="Titre2"/>
         <w:spacing w:before="0"/>
       </w:pPr>
-      <w:bookmarkStart w:id="1" w:name="_Toc102718866"/>
+      <w:bookmarkStart w:id="1" w:name="_Toc102742084"/>
       <w:r>
         <w:t>Introduction</w:t>
       </w:r>
@@ -3032,31 +3126,7 @@
         <w:spacing w:before="0" w:after="0"/>
       </w:pPr>
       <w:r>
-        <w:t xml:space="preserve">Eurêka est une </w:t>
-      </w:r>
-      <w:proofErr w:type="spellStart"/>
-      <w:r>
-        <w:t>serious</w:t>
-      </w:r>
-      <w:proofErr w:type="spellEnd"/>
-      <w:r>
-        <w:t xml:space="preserve"> </w:t>
-      </w:r>
-      <w:proofErr w:type="spellStart"/>
-      <w:r>
-        <w:t>game</w:t>
-      </w:r>
-      <w:proofErr w:type="spellEnd"/>
-      <w:r>
-        <w:t xml:space="preserve"> de résolution de puzzle, créer avec le langage C# et le moteur graphique </w:t>
-      </w:r>
-      <w:proofErr w:type="spellStart"/>
-      <w:r>
-        <w:t>unity</w:t>
-      </w:r>
-      <w:proofErr w:type="spellEnd"/>
-      <w:r>
-        <w:t>, il a pour but de proposer au joueur la possibilité de résoudre des puzzles sous la forme d’un schéma avec des portes logiques généré aléatoirement, le joueur devra deviner le résultat de tous le résultat afin de réussir le puzzle, plusieurs niveaux de difficulté s’offre à lui, il peut aussi créer son propre puzzle.</w:t>
+        <w:t>Eurêka est une serious game de résolution de puzzle, créer avec le langage C# et le moteur graphique unity, il a pour but de proposer au joueur la possibilité de résoudre des puzzles sous la forme d’un schéma avec des portes logiques généré aléatoirement, le joueur devra deviner le résultat de tous le résultat afin de réussir le puzzle, plusieurs niveaux de difficulté s’offre à lui, il peut aussi créer son propre puzzle.</w:t>
       </w:r>
       <w:r>
         <w:br/>
@@ -3068,7 +3138,7 @@
         <w:pStyle w:val="Titre2"/>
         <w:spacing w:before="0"/>
       </w:pPr>
-      <w:bookmarkStart w:id="2" w:name="_Toc102718867"/>
+      <w:bookmarkStart w:id="2" w:name="_Toc102742085"/>
       <w:r>
         <w:t>Matériel à disposition</w:t>
       </w:r>
@@ -3217,7 +3287,7 @@
         <w:pStyle w:val="Titre2"/>
         <w:spacing w:before="0"/>
       </w:pPr>
-      <w:bookmarkStart w:id="3" w:name="_Toc102718868"/>
+      <w:bookmarkStart w:id="3" w:name="_Toc102742086"/>
       <w:r>
         <w:t>Prérequis</w:t>
       </w:r>
@@ -3262,20 +3332,15 @@
         <w:ind w:left="0"/>
       </w:pPr>
       <w:r>
-        <w:t xml:space="preserve">Maitrise de </w:t>
-      </w:r>
-      <w:proofErr w:type="spellStart"/>
-      <w:r>
-        <w:t>Unity</w:t>
-      </w:r>
-      <w:proofErr w:type="spellEnd"/>
+        <w:t>Maitrise de Unity</w:t>
+      </w:r>
     </w:p>
     <w:p>
       <w:pPr>
         <w:pStyle w:val="Titre2"/>
         <w:spacing w:before="0"/>
       </w:pPr>
-      <w:bookmarkStart w:id="4" w:name="_Toc102718869"/>
+      <w:bookmarkStart w:id="4" w:name="_Toc102742087"/>
       <w:r>
         <w:t>Objectifs</w:t>
       </w:r>
@@ -3461,13 +3526,8 @@
         <w:spacing w:before="0" w:after="0"/>
         <w:ind w:left="360"/>
       </w:pPr>
-      <w:proofErr w:type="gramStart"/>
-      <w:r>
-        <w:t>type</w:t>
-      </w:r>
-      <w:proofErr w:type="gramEnd"/>
-      <w:r>
-        <w:t xml:space="preserve"> de porte (AND, XOR, etc…)</w:t>
+      <w:r>
+        <w:t>type de porte (AND, XOR, etc…)</w:t>
       </w:r>
       <w:r>
         <w:t>, et par la suite, de complété le puzzle par la suite, comme un puzzle aléatoire</w:t>
@@ -3551,7 +3611,7 @@
         <w:pStyle w:val="Titre2"/>
         <w:spacing w:before="0"/>
       </w:pPr>
-      <w:bookmarkStart w:id="5" w:name="_Toc102718870"/>
+      <w:bookmarkStart w:id="5" w:name="_Toc102742088"/>
       <w:r>
         <w:lastRenderedPageBreak/>
         <w:t>Planification</w:t>
@@ -3663,7 +3723,7 @@
         <w:pStyle w:val="Titre1"/>
         <w:spacing w:before="0"/>
       </w:pPr>
-      <w:bookmarkStart w:id="6" w:name="_Toc102718871"/>
+      <w:bookmarkStart w:id="6" w:name="_Toc102742089"/>
       <w:r>
         <w:t>Analyse</w:t>
       </w:r>
@@ -3677,7 +3737,7 @@
         <w:pStyle w:val="Titre2"/>
         <w:spacing w:before="0"/>
       </w:pPr>
-      <w:bookmarkStart w:id="7" w:name="_Toc102718872"/>
+      <w:bookmarkStart w:id="7" w:name="_Toc102742090"/>
       <w:r>
         <w:t>Analyse</w:t>
       </w:r>
@@ -3688,7 +3748,7 @@
         <w:pStyle w:val="Titre3"/>
         <w:spacing w:before="0"/>
       </w:pPr>
-      <w:bookmarkStart w:id="8" w:name="_Toc102718873"/>
+      <w:bookmarkStart w:id="8" w:name="_Toc102742091"/>
       <w:r>
         <w:t>Uses cases et scénarios</w:t>
       </w:r>
@@ -3752,6 +3812,10 @@
         <w:spacing w:before="0" w:after="0"/>
       </w:pPr>
       <w:r>
+        <w:rPr>
+          <w:noProof/>
+          <w:lang w:eastAsia="ja-JP"/>
+        </w:rPr>
         <w:drawing>
           <wp:inline distT="0" distB="0" distL="0" distR="0">
             <wp:extent cx="5759450" cy="1720306"/>
@@ -3809,12 +3873,21 @@
         <w:jc w:val="left"/>
       </w:pPr>
       <w:r>
+        <w:rPr>
+          <w:noProof/>
+        </w:rPr>
         <w:fldChar w:fldCharType="begin"/>
       </w:r>
       <w:r>
+        <w:rPr>
+          <w:noProof/>
+        </w:rPr>
         <w:instrText xml:space="preserve"> SEQ Figure \* ARABIC </w:instrText>
       </w:r>
       <w:r>
+        <w:rPr>
+          <w:noProof/>
+        </w:rPr>
         <w:fldChar w:fldCharType="separate"/>
       </w:r>
       <w:r>
@@ -3824,6 +3897,9 @@
         <w:t>1</w:t>
       </w:r>
       <w:r>
+        <w:rPr>
+          <w:noProof/>
+        </w:rPr>
         <w:fldChar w:fldCharType="end"/>
       </w:r>
       <w:r>
@@ -3885,8 +3961,6 @@
       <w:pPr>
         <w:spacing w:before="0" w:after="0"/>
       </w:pPr>
-      <w:bookmarkStart w:id="9" w:name="_GoBack"/>
-      <w:bookmarkEnd w:id="9"/>
     </w:p>
     <w:p>
       <w:pPr>
@@ -3894,6 +3968,10 @@
         <w:spacing w:before="0" w:after="0"/>
       </w:pPr>
       <w:r>
+        <w:rPr>
+          <w:noProof/>
+          <w:lang w:eastAsia="ja-JP"/>
+        </w:rPr>
         <w:lastRenderedPageBreak/>
         <w:drawing>
           <wp:inline distT="0" distB="0" distL="0" distR="0">
@@ -3952,12 +4030,21 @@
         <w:jc w:val="left"/>
       </w:pPr>
       <w:r>
+        <w:rPr>
+          <w:noProof/>
+        </w:rPr>
         <w:fldChar w:fldCharType="begin"/>
       </w:r>
       <w:r>
+        <w:rPr>
+          <w:noProof/>
+        </w:rPr>
         <w:instrText xml:space="preserve"> SEQ Figure \* ARABIC </w:instrText>
       </w:r>
       <w:r>
+        <w:rPr>
+          <w:noProof/>
+        </w:rPr>
         <w:fldChar w:fldCharType="separate"/>
       </w:r>
       <w:r>
@@ -3967,6 +4054,9 @@
         <w:t>2</w:t>
       </w:r>
       <w:r>
+        <w:rPr>
+          <w:noProof/>
+        </w:rPr>
         <w:fldChar w:fldCharType="end"/>
       </w:r>
       <w:r>
@@ -3990,15 +4080,7 @@
         <w:t>C’est la partie la plus importante du jeu, c’est ce qui gère toute la partie de résolution des puzzles, aléatoire et manuel</w:t>
       </w:r>
       <w:r>
-        <w:t>, le résultat que le joueur doit trouver, et soit 1 ou 0 (</w:t>
-      </w:r>
-      <w:proofErr w:type="spellStart"/>
-      <w:r>
-        <w:t>true</w:t>
-      </w:r>
-      <w:proofErr w:type="spellEnd"/>
-      <w:r>
-        <w:t xml:space="preserve"> ou false), il faut donc vérifier si la valeur est dans cette fourchette de données ou que la valeur entrée est bien du décimal, si ce n’est pas le cas, le résultat est considéré comme faux, et un erreur est du coup affichée, si le joueur ne rentre aucun résultat rien ne se passe, si le joueur trouve le bon résultat, le jeu se termine.</w:t>
+        <w:t>, le résultat que le joueur doit trouver, et soit 1 ou 0 (true ou false), il faut donc vérifier si la valeur est dans cette fourchette de données ou que la valeur entrée est bien du décimal, si ce n’est pas le cas, le résultat est considéré comme faux, et un erreur est du coup affichée, si le joueur ne rentre aucun résultat rien ne se passe, si le joueur trouve le bon résultat, le jeu se termine.</w:t>
       </w:r>
     </w:p>
     <w:p>
@@ -4007,6 +4089,10 @@
         <w:spacing w:before="0" w:after="0"/>
       </w:pPr>
       <w:r>
+        <w:rPr>
+          <w:noProof/>
+          <w:lang w:eastAsia="ja-JP"/>
+        </w:rPr>
         <w:drawing>
           <wp:inline distT="0" distB="0" distL="0" distR="0">
             <wp:extent cx="5759450" cy="1676176"/>
@@ -4064,12 +4150,21 @@
         <w:jc w:val="left"/>
       </w:pPr>
       <w:r>
+        <w:rPr>
+          <w:noProof/>
+        </w:rPr>
         <w:fldChar w:fldCharType="begin"/>
       </w:r>
       <w:r>
+        <w:rPr>
+          <w:noProof/>
+        </w:rPr>
         <w:instrText xml:space="preserve"> SEQ Figure \* ARABIC </w:instrText>
       </w:r>
       <w:r>
+        <w:rPr>
+          <w:noProof/>
+        </w:rPr>
         <w:fldChar w:fldCharType="separate"/>
       </w:r>
       <w:r>
@@ -4079,6 +4174,9 @@
         <w:t>3</w:t>
       </w:r>
       <w:r>
+        <w:rPr>
+          <w:noProof/>
+        </w:rPr>
         <w:fldChar w:fldCharType="end"/>
       </w:r>
       <w:r>
@@ -4123,6 +4221,10 @@
         <w:spacing w:before="0" w:after="0"/>
       </w:pPr>
       <w:r>
+        <w:rPr>
+          <w:noProof/>
+          <w:lang w:eastAsia="ja-JP"/>
+        </w:rPr>
         <w:drawing>
           <wp:inline distT="0" distB="0" distL="0" distR="0">
             <wp:extent cx="5759450" cy="1433417"/>
@@ -4180,12 +4282,21 @@
         <w:jc w:val="left"/>
       </w:pPr>
       <w:r>
+        <w:rPr>
+          <w:noProof/>
+        </w:rPr>
         <w:fldChar w:fldCharType="begin"/>
       </w:r>
       <w:r>
+        <w:rPr>
+          <w:noProof/>
+        </w:rPr>
         <w:instrText xml:space="preserve"> SEQ Figure \* ARABIC </w:instrText>
       </w:r>
       <w:r>
+        <w:rPr>
+          <w:noProof/>
+        </w:rPr>
         <w:fldChar w:fldCharType="separate"/>
       </w:r>
       <w:r>
@@ -4195,6 +4306,9 @@
         <w:t>4</w:t>
       </w:r>
       <w:r>
+        <w:rPr>
+          <w:noProof/>
+        </w:rPr>
         <w:fldChar w:fldCharType="end"/>
       </w:r>
       <w:r>
@@ -4245,6 +4359,10 @@
         <w:spacing w:before="0" w:after="0"/>
       </w:pPr>
       <w:r>
+        <w:rPr>
+          <w:noProof/>
+          <w:lang w:eastAsia="ja-JP"/>
+        </w:rPr>
         <w:lastRenderedPageBreak/>
         <w:drawing>
           <wp:inline distT="0" distB="0" distL="0" distR="0">
@@ -4303,12 +4421,21 @@
         <w:jc w:val="left"/>
       </w:pPr>
       <w:r>
+        <w:rPr>
+          <w:noProof/>
+        </w:rPr>
         <w:fldChar w:fldCharType="begin"/>
       </w:r>
       <w:r>
+        <w:rPr>
+          <w:noProof/>
+        </w:rPr>
         <w:instrText xml:space="preserve"> SEQ Figure \* ARABIC </w:instrText>
       </w:r>
       <w:r>
+        <w:rPr>
+          <w:noProof/>
+        </w:rPr>
         <w:fldChar w:fldCharType="separate"/>
       </w:r>
       <w:r>
@@ -4318,6 +4445,9 @@
         <w:t>5</w:t>
       </w:r>
       <w:r>
+        <w:rPr>
+          <w:noProof/>
+        </w:rPr>
         <w:fldChar w:fldCharType="end"/>
       </w:r>
       <w:r>
@@ -4336,28 +4466,28 @@
           <w:titlePg/>
         </w:sectPr>
       </w:pPr>
-      <w:bookmarkStart w:id="10" w:name="_Toc102718874"/>
     </w:p>
     <w:p>
       <w:pPr>
         <w:pStyle w:val="Titre2"/>
         <w:spacing w:before="0"/>
       </w:pPr>
+      <w:bookmarkStart w:id="9" w:name="_Toc102742092"/>
       <w:r>
         <w:t>Concept</w:t>
       </w:r>
-      <w:bookmarkEnd w:id="10"/>
+      <w:bookmarkEnd w:id="9"/>
     </w:p>
     <w:p>
       <w:pPr>
         <w:pStyle w:val="Titre3"/>
         <w:spacing w:before="0"/>
       </w:pPr>
-      <w:bookmarkStart w:id="11" w:name="_Toc102718875"/>
+      <w:bookmarkStart w:id="10" w:name="_Toc102742093"/>
       <w:r>
         <w:t>Diagramme de flux</w:t>
       </w:r>
-      <w:bookmarkEnd w:id="11"/>
+      <w:bookmarkEnd w:id="10"/>
     </w:p>
     <w:p>
       <w:pPr>
@@ -4448,7 +4578,7 @@
             <v:path o:extrusionok="f" gradientshapeok="t" o:connecttype="rect"/>
             <o:lock v:ext="edit" aspectratio="t"/>
           </v:shapetype>
-          <v:shape id="_x0000_i1677" type="#_x0000_t75" style="width:425.1pt;height:344.35pt">
+          <v:shape id="_x0000_i1025" type="#_x0000_t75" style="width:425.1pt;height:344.35pt">
             <v:imagedata r:id="rId16" o:title="man"/>
           </v:shape>
         </w:pict>
@@ -4467,12 +4597,21 @@
         </w:sectPr>
       </w:pPr>
       <w:r>
+        <w:rPr>
+          <w:noProof/>
+        </w:rPr>
         <w:fldChar w:fldCharType="begin"/>
       </w:r>
       <w:r>
+        <w:rPr>
+          <w:noProof/>
+        </w:rPr>
         <w:instrText xml:space="preserve"> SEQ Figure \* ARABIC </w:instrText>
       </w:r>
       <w:r>
+        <w:rPr>
+          <w:noProof/>
+        </w:rPr>
         <w:fldChar w:fldCharType="separate"/>
       </w:r>
       <w:r>
@@ -4482,6 +4621,9 @@
         <w:t>6</w:t>
       </w:r>
       <w:r>
+        <w:rPr>
+          <w:noProof/>
+        </w:rPr>
         <w:fldChar w:fldCharType="end"/>
       </w:r>
       <w:r>
@@ -4569,15 +4711,7 @@
         <w:t xml:space="preserve"> ses portes, </w:t>
       </w:r>
       <w:r>
-        <w:t xml:space="preserve">le jeu ne continue pas, à l’inverse s’il choisit toute ces portes, le jeu continue et appelle la fonction </w:t>
-      </w:r>
-      <w:proofErr w:type="spellStart"/>
-      <w:r>
-        <w:t>play</w:t>
-      </w:r>
-      <w:proofErr w:type="spellEnd"/>
-      <w:r>
-        <w:t>.</w:t>
+        <w:t>le jeu ne continue pas, à l’inverse s’il choisit toute ces portes, le jeu continue et appelle la fonction play.</w:t>
       </w:r>
     </w:p>
     <w:p>
@@ -4588,7 +4722,7 @@
       </w:pPr>
       <w:r>
         <w:pict>
-          <v:shape id="_x0000_i1678" type="#_x0000_t75" style="width:236.05pt;height:404.45pt">
+          <v:shape id="_x0000_i1026" type="#_x0000_t75" style="width:236.05pt;height:404.45pt">
             <v:imagedata r:id="rId17" o:title="puzzlean"/>
           </v:shape>
         </w:pict>
@@ -4601,12 +4735,21 @@
         <w:jc w:val="center"/>
       </w:pPr>
       <w:r>
+        <w:rPr>
+          <w:noProof/>
+        </w:rPr>
         <w:fldChar w:fldCharType="begin"/>
       </w:r>
       <w:r>
+        <w:rPr>
+          <w:noProof/>
+        </w:rPr>
         <w:instrText xml:space="preserve"> SEQ Figure \* ARABIC </w:instrText>
       </w:r>
       <w:r>
+        <w:rPr>
+          <w:noProof/>
+        </w:rPr>
         <w:fldChar w:fldCharType="separate"/>
       </w:r>
       <w:r>
@@ -4616,6 +4759,9 @@
         <w:t>7</w:t>
       </w:r>
       <w:r>
+        <w:rPr>
+          <w:noProof/>
+        </w:rPr>
         <w:fldChar w:fldCharType="end"/>
       </w:r>
       <w:r>
@@ -4662,23 +4808,7 @@
         <w:spacing w:before="0" w:after="0"/>
       </w:pPr>
       <w:r>
-        <w:t xml:space="preserve">Comme pour le puzzle manuel, le puzzle aléatoire commence par un choix de niveau de difficulté, avec le même nombre de portes, le jeu après sélection de la difficulté </w:t>
-      </w:r>
-      <w:proofErr w:type="gramStart"/>
-      <w:r>
-        <w:t>prends</w:t>
-      </w:r>
-      <w:proofErr w:type="gramEnd"/>
-      <w:r>
-        <w:t xml:space="preserve"> toute les portes du puzzle, et la liste de porte disponible et fait un </w:t>
-      </w:r>
-      <w:proofErr w:type="spellStart"/>
-      <w:r>
-        <w:t>random</w:t>
-      </w:r>
-      <w:proofErr w:type="spellEnd"/>
-      <w:r>
-        <w:t xml:space="preserve"> sur toutes les portes, et ensuite le joueur peu enfin participer au puzzle</w:t>
+        <w:t>Comme pour le puzzle manuel, le puzzle aléatoire commence par un choix de niveau de difficulté, avec le même nombre de portes, le jeu après sélection de la difficulté prends toute les portes du puzzle, et la liste de porte disponible et fait un random sur toutes les portes, et ensuite le joueur peu enfin participer au puzzle</w:t>
       </w:r>
     </w:p>
     <w:p>
@@ -4689,7 +4819,7 @@
       </w:pPr>
       <w:r>
         <w:pict>
-          <v:shape id="_x0000_i1679" type="#_x0000_t75" style="width:264.85pt;height:350.6pt;mso-position-horizontal-relative:text;mso-position-vertical-relative:text;mso-width-relative:page;mso-height-relative:page">
+          <v:shape id="_x0000_i1027" type="#_x0000_t75" style="width:264.85pt;height:350.6pt;mso-position-horizontal-relative:text;mso-position-vertical-relative:text;mso-width-relative:page;mso-height-relative:page">
             <v:imagedata r:id="rId18" o:title="puzzlealea"/>
           </v:shape>
         </w:pict>
@@ -4702,12 +4832,21 @@
         <w:jc w:val="center"/>
       </w:pPr>
       <w:r>
+        <w:rPr>
+          <w:noProof/>
+        </w:rPr>
         <w:fldChar w:fldCharType="begin"/>
       </w:r>
       <w:r>
+        <w:rPr>
+          <w:noProof/>
+        </w:rPr>
         <w:instrText xml:space="preserve"> SEQ Figure \* ARABIC </w:instrText>
       </w:r>
       <w:r>
+        <w:rPr>
+          <w:noProof/>
+        </w:rPr>
         <w:fldChar w:fldCharType="separate"/>
       </w:r>
       <w:r>
@@ -4717,6 +4856,9 @@
         <w:t>8</w:t>
       </w:r>
       <w:r>
+        <w:rPr>
+          <w:noProof/>
+        </w:rPr>
         <w:fldChar w:fldCharType="end"/>
       </w:r>
       <w:r>
@@ -4781,7 +4923,7 @@
       </w:pPr>
       <w:r>
         <w:pict>
-          <v:shape id="_x0000_i1680" type="#_x0000_t75" style="width:271.1pt;height:500.25pt;mso-position-horizontal-relative:text;mso-position-vertical-relative:text;mso-width-relative:page;mso-height-relative:page">
+          <v:shape id="_x0000_i1028" type="#_x0000_t75" style="width:271.1pt;height:500.25pt;mso-position-horizontal-relative:text;mso-position-vertical-relative:text;mso-width-relative:page;mso-height-relative:page">
             <v:imagedata r:id="rId19" o:title="play"/>
           </v:shape>
         </w:pict>
@@ -4794,12 +4936,21 @@
         <w:jc w:val="center"/>
       </w:pPr>
       <w:r>
+        <w:rPr>
+          <w:noProof/>
+        </w:rPr>
         <w:fldChar w:fldCharType="begin"/>
       </w:r>
       <w:r>
+        <w:rPr>
+          <w:noProof/>
+        </w:rPr>
         <w:instrText xml:space="preserve"> SEQ Figure \* ARABIC </w:instrText>
       </w:r>
       <w:r>
+        <w:rPr>
+          <w:noProof/>
+        </w:rPr>
         <w:fldChar w:fldCharType="separate"/>
       </w:r>
       <w:r>
@@ -4809,6 +4960,9 @@
         <w:t>9</w:t>
       </w:r>
       <w:r>
+        <w:rPr>
+          <w:noProof/>
+        </w:rPr>
         <w:fldChar w:fldCharType="end"/>
       </w:r>
       <w:r>
@@ -4890,6 +5044,7 @@
       <w:r>
         <w:rPr>
           <w:noProof/>
+          <w:lang w:eastAsia="ja-JP"/>
         </w:rPr>
         <mc:AlternateContent>
           <mc:Choice Requires="wps">
@@ -5061,7 +5216,7 @@
       </w:r>
       <w:r>
         <w:pict>
-          <v:shape id="_x0000_i1673" type="#_x0000_t75" style="width:70.75pt;height:253.55pt;mso-position-horizontal:absolute;mso-position-horizontal-relative:text;mso-position-vertical:top;mso-position-vertical-relative:text;mso-width-relative:page;mso-height-relative:page">
+          <v:shape id="_x0000_i1029" type="#_x0000_t75" style="width:70.75pt;height:253.55pt;mso-position-horizontal:absolute;mso-position-horizontal-relative:text;mso-position-vertical:top;mso-position-vertical-relative:text;mso-width-relative:page;mso-height-relative:page">
             <v:imagedata r:id="rId21" o:title="capturee"/>
           </v:shape>
         </w:pict>
@@ -5074,12 +5229,21 @@
         <w:jc w:val="left"/>
       </w:pPr>
       <w:r>
+        <w:rPr>
+          <w:noProof/>
+        </w:rPr>
         <w:fldChar w:fldCharType="begin"/>
       </w:r>
       <w:r>
+        <w:rPr>
+          <w:noProof/>
+        </w:rPr>
         <w:instrText xml:space="preserve"> SEQ Figure \* ARABIC </w:instrText>
       </w:r>
       <w:r>
+        <w:rPr>
+          <w:noProof/>
+        </w:rPr>
         <w:fldChar w:fldCharType="separate"/>
       </w:r>
       <w:r>
@@ -5089,6 +5253,9 @@
         <w:t>11</w:t>
       </w:r>
       <w:r>
+        <w:rPr>
+          <w:noProof/>
+        </w:rPr>
         <w:fldChar w:fldCharType="end"/>
       </w:r>
       <w:r>
@@ -5110,34 +5277,18 @@
         <w:pStyle w:val="Titre3"/>
         <w:spacing w:before="0"/>
       </w:pPr>
-      <w:bookmarkStart w:id="12" w:name="_Toc102718876"/>
+      <w:bookmarkStart w:id="11" w:name="_Toc102742094"/>
       <w:r>
         <w:t>Design de l’UI</w:t>
       </w:r>
-      <w:bookmarkEnd w:id="12"/>
-    </w:p>
-    <w:p>
-      <w:pPr>
-        <w:spacing w:before="0" w:after="0"/>
-      </w:pPr>
-      <w:r>
-        <w:t xml:space="preserve">Afin d’avoir une idée de comment l’UI du </w:t>
-      </w:r>
-      <w:proofErr w:type="spellStart"/>
-      <w:r>
-        <w:t>serious</w:t>
-      </w:r>
-      <w:proofErr w:type="spellEnd"/>
-      <w:r>
-        <w:t xml:space="preserve"> </w:t>
-      </w:r>
-      <w:proofErr w:type="spellStart"/>
-      <w:r>
-        <w:t>game</w:t>
-      </w:r>
-      <w:proofErr w:type="spellEnd"/>
-      <w:r>
-        <w:t>, va ressembler, il est important d’avoir un design à quoi on peut s’attacher pour plus tard designer l’UI du jeu</w:t>
+      <w:bookmarkEnd w:id="11"/>
+    </w:p>
+    <w:p>
+      <w:pPr>
+        <w:spacing w:before="0" w:after="0"/>
+      </w:pPr>
+      <w:r>
+        <w:t>Afin d’avoir une idée de comment l’UI du serious game, va ressembler, il est important d’avoir un design à quoi on peut s’attacher pour plus tard designer l’UI du jeu</w:t>
       </w:r>
       <w:r>
         <w:t>.</w:t>
@@ -5148,17 +5299,7 @@
         <w:spacing w:before="0" w:after="0"/>
       </w:pPr>
       <w:r>
-        <w:t xml:space="preserve">L’UI est pensé pour être accessible par PC et téléphone, les boutons sont grands, facile </w:t>
-      </w:r>
-      <w:proofErr w:type="spellStart"/>
-      <w:proofErr w:type="gramStart"/>
-      <w:r>
-        <w:t>a</w:t>
-      </w:r>
-      <w:proofErr w:type="spellEnd"/>
-      <w:proofErr w:type="gramEnd"/>
-      <w:r>
-        <w:t xml:space="preserve"> voir.</w:t>
+        <w:t>L’UI est pensé pour être accessible par PC et téléphone, les boutons sont grands, facile a voir.</w:t>
       </w:r>
     </w:p>
     <w:p>
@@ -5264,12 +5405,21 @@
         <w:jc w:val="center"/>
       </w:pPr>
       <w:r>
+        <w:rPr>
+          <w:noProof/>
+        </w:rPr>
         <w:fldChar w:fldCharType="begin"/>
       </w:r>
       <w:r>
+        <w:rPr>
+          <w:noProof/>
+        </w:rPr>
         <w:instrText xml:space="preserve"> SEQ Figure \* ARABIC </w:instrText>
       </w:r>
       <w:r>
+        <w:rPr>
+          <w:noProof/>
+        </w:rPr>
         <w:fldChar w:fldCharType="separate"/>
       </w:r>
       <w:r>
@@ -5279,6 +5429,9 @@
         <w:t>12</w:t>
       </w:r>
       <w:r>
+        <w:rPr>
+          <w:noProof/>
+        </w:rPr>
         <w:fldChar w:fldCharType="end"/>
       </w:r>
       <w:r>
@@ -5323,7 +5476,7 @@
       </w:pPr>
       <w:r>
         <w:pict>
-          <v:shape id="_x0000_i1674" type="#_x0000_t75" style="width:224.75pt;height:226.65pt">
+          <v:shape id="_x0000_i1030" type="#_x0000_t75" style="width:224.75pt;height:226.65pt">
             <v:imagedata r:id="rId23" o:title="puzzlemane"/>
           </v:shape>
         </w:pict>
@@ -5336,12 +5489,21 @@
         <w:jc w:val="center"/>
       </w:pPr>
       <w:r>
+        <w:rPr>
+          <w:noProof/>
+        </w:rPr>
         <w:fldChar w:fldCharType="begin"/>
       </w:r>
       <w:r>
+        <w:rPr>
+          <w:noProof/>
+        </w:rPr>
         <w:instrText xml:space="preserve"> SEQ Figure \* ARABIC </w:instrText>
       </w:r>
       <w:r>
+        <w:rPr>
+          <w:noProof/>
+        </w:rPr>
         <w:fldChar w:fldCharType="separate"/>
       </w:r>
       <w:r>
@@ -5351,6 +5513,9 @@
         <w:t>13</w:t>
       </w:r>
       <w:r>
+        <w:rPr>
+          <w:noProof/>
+        </w:rPr>
         <w:fldChar w:fldCharType="end"/>
       </w:r>
       <w:r>
@@ -5382,7 +5547,7 @@
       </w:pPr>
       <w:r>
         <w:pict>
-          <v:shape id="_x0000_i1675" type="#_x0000_t75" style="width:218.5pt;height:217.25pt">
+          <v:shape id="_x0000_i1031" type="#_x0000_t75" style="width:218.5pt;height:217.25pt">
             <v:imagedata r:id="rId24" o:title="puzzlerel"/>
           </v:shape>
         </w:pict>
@@ -5395,12 +5560,21 @@
         <w:jc w:val="center"/>
       </w:pPr>
       <w:r>
+        <w:rPr>
+          <w:noProof/>
+        </w:rPr>
         <w:fldChar w:fldCharType="begin"/>
       </w:r>
       <w:r>
+        <w:rPr>
+          <w:noProof/>
+        </w:rPr>
         <w:instrText xml:space="preserve"> SEQ Figure \* ARABIC </w:instrText>
       </w:r>
       <w:r>
+        <w:rPr>
+          <w:noProof/>
+        </w:rPr>
         <w:fldChar w:fldCharType="separate"/>
       </w:r>
       <w:r>
@@ -5410,6 +5584,9 @@
         <w:t>14</w:t>
       </w:r>
       <w:r>
+        <w:rPr>
+          <w:noProof/>
+        </w:rPr>
         <w:fldChar w:fldCharType="end"/>
       </w:r>
       <w:r>
@@ -5447,7 +5624,7 @@
       </w:pPr>
       <w:r>
         <w:pict>
-          <v:shape id="_x0000_i1691" type="#_x0000_t75" style="width:290.5pt;height:3in">
+          <v:shape id="_x0000_i1032" type="#_x0000_t75" style="width:290.5pt;height:3in">
             <v:imagedata r:id="rId25" o:title="eageh"/>
           </v:shape>
         </w:pict>
@@ -5459,12 +5636,21 @@
         <w:jc w:val="center"/>
       </w:pPr>
       <w:r>
+        <w:rPr>
+          <w:noProof/>
+        </w:rPr>
         <w:fldChar w:fldCharType="begin"/>
       </w:r>
       <w:r>
+        <w:rPr>
+          <w:noProof/>
+        </w:rPr>
         <w:instrText xml:space="preserve"> SEQ Figure \* ARABIC </w:instrText>
       </w:r>
       <w:r>
+        <w:rPr>
+          <w:noProof/>
+        </w:rPr>
         <w:fldChar w:fldCharType="separate"/>
       </w:r>
       <w:r>
@@ -5474,6 +5660,9 @@
         <w:t>15</w:t>
       </w:r>
       <w:r>
+        <w:rPr>
+          <w:noProof/>
+        </w:rPr>
         <w:fldChar w:fldCharType="end"/>
       </w:r>
       <w:r>
@@ -5490,7 +5679,7 @@
       </w:pPr>
       <w:r>
         <w:pict>
-          <v:shape id="_x0000_i1692" type="#_x0000_t75" style="width:206.6pt;height:294.9pt">
+          <v:shape id="_x0000_i1033" type="#_x0000_t75" style="width:206.6pt;height:294.9pt">
             <v:imagedata r:id="rId26" o:title="uu"/>
           </v:shape>
         </w:pict>
@@ -5502,12 +5691,21 @@
         <w:jc w:val="center"/>
       </w:pPr>
       <w:r>
+        <w:rPr>
+          <w:noProof/>
+        </w:rPr>
         <w:fldChar w:fldCharType="begin"/>
       </w:r>
       <w:r>
+        <w:rPr>
+          <w:noProof/>
+        </w:rPr>
         <w:instrText xml:space="preserve"> SEQ Figure \* ARABIC </w:instrText>
       </w:r>
       <w:r>
+        <w:rPr>
+          <w:noProof/>
+        </w:rPr>
         <w:fldChar w:fldCharType="separate"/>
       </w:r>
       <w:r>
@@ -5517,6 +5715,9 @@
         <w:t>16</w:t>
       </w:r>
       <w:r>
+        <w:rPr>
+          <w:noProof/>
+        </w:rPr>
         <w:fldChar w:fldCharType="end"/>
       </w:r>
       <w:r>
@@ -5528,8 +5729,8 @@
         <w:pStyle w:val="Titre2"/>
         <w:spacing w:before="0"/>
       </w:pPr>
-      <w:bookmarkStart w:id="13" w:name="_Toc71691012"/>
-      <w:bookmarkStart w:id="14" w:name="_Toc102718877"/>
+      <w:bookmarkStart w:id="12" w:name="_Toc71691012"/>
+      <w:bookmarkStart w:id="13" w:name="_Toc102742095"/>
       <w:r>
         <w:t xml:space="preserve">Stratégie </w:t>
       </w:r>
@@ -5539,8 +5740,8 @@
       <w:r>
         <w:t xml:space="preserve"> test</w:t>
       </w:r>
+      <w:bookmarkEnd w:id="12"/>
       <w:bookmarkEnd w:id="13"/>
-      <w:bookmarkEnd w:id="14"/>
     </w:p>
     <w:p>
       <w:pPr>
@@ -5552,11 +5753,11 @@
         <w:pStyle w:val="Titre3"/>
         <w:spacing w:before="0"/>
       </w:pPr>
-      <w:bookmarkStart w:id="15" w:name="_Toc102718878"/>
+      <w:bookmarkStart w:id="14" w:name="_Toc102742096"/>
       <w:r>
         <w:t>Test Unitaire</w:t>
       </w:r>
-      <w:bookmarkEnd w:id="15"/>
+      <w:bookmarkEnd w:id="14"/>
     </w:p>
     <w:p>
       <w:pPr>
@@ -5585,15 +5786,7 @@
         <w:t xml:space="preserve"> de cette </w:t>
       </w:r>
       <w:r>
-        <w:t xml:space="preserve">fonctionnalité, avec le module de tests proposer par </w:t>
-      </w:r>
-      <w:proofErr w:type="spellStart"/>
-      <w:r>
-        <w:t>visual</w:t>
-      </w:r>
-      <w:proofErr w:type="spellEnd"/>
-      <w:r>
-        <w:t xml:space="preserve"> studio.</w:t>
+        <w:t>fonctionnalité, avec le module de tests proposer par visual studio.</w:t>
       </w:r>
     </w:p>
     <w:p>
@@ -5601,11 +5794,11 @@
         <w:pStyle w:val="Titre3"/>
         <w:spacing w:before="0"/>
       </w:pPr>
-      <w:bookmarkStart w:id="16" w:name="_Toc102718879"/>
+      <w:bookmarkStart w:id="15" w:name="_Toc102742097"/>
       <w:r>
         <w:t>Tests d’acceptation</w:t>
       </w:r>
-      <w:bookmarkEnd w:id="16"/>
+      <w:bookmarkEnd w:id="15"/>
     </w:p>
     <w:p>
       <w:pPr>
@@ -5615,13 +5808,8 @@
         <w:t>Plusieurs</w:t>
       </w:r>
       <w:r>
-        <w:t xml:space="preserve"> tests d’acceptation seront mis sur </w:t>
-      </w:r>
-      <w:proofErr w:type="spellStart"/>
-      <w:r>
-        <w:t>IceScrum</w:t>
-      </w:r>
-      <w:proofErr w:type="spellEnd"/>
+        <w:t xml:space="preserve"> tests d’acceptation seront mis sur IceScrum</w:t>
+      </w:r>
       <w:r>
         <w:t>, je demanderais à plusieurs camarades de classe et membres de ma famille pour tester le produit, et de vérifier que toutes les tests d’acceptation passent</w:t>
       </w:r>
@@ -5635,18 +5823,18 @@
           <w:iCs/>
         </w:rPr>
       </w:pPr>
-      <w:bookmarkStart w:id="17" w:name="_Toc25553310"/>
-      <w:bookmarkStart w:id="18" w:name="_Toc71691015"/>
-      <w:bookmarkStart w:id="19" w:name="_Toc102718880"/>
+      <w:bookmarkStart w:id="16" w:name="_Toc25553310"/>
+      <w:bookmarkStart w:id="17" w:name="_Toc71691015"/>
+      <w:bookmarkStart w:id="18" w:name="_Toc102742098"/>
       <w:r>
         <w:t>R</w:t>
       </w:r>
       <w:r>
         <w:t>isques techniques</w:t>
       </w:r>
+      <w:bookmarkEnd w:id="16"/>
       <w:bookmarkEnd w:id="17"/>
       <w:bookmarkEnd w:id="18"/>
-      <w:bookmarkEnd w:id="19"/>
     </w:p>
     <w:p>
       <w:pPr>
@@ -5665,13 +5853,8 @@
         <w:spacing w:before="0" w:after="0"/>
         <w:ind w:left="0"/>
       </w:pPr>
-      <w:proofErr w:type="gramStart"/>
-      <w:r>
-        <w:t>risques</w:t>
-      </w:r>
-      <w:proofErr w:type="gramEnd"/>
-      <w:r>
-        <w:t xml:space="preserve"> techniques (complexité, manque de compétences, …)</w:t>
+      <w:r>
+        <w:t>risques techniques (complexité, manque de compétences, …)</w:t>
       </w:r>
       <w:r>
         <w:t>.</w:t>
@@ -5709,11 +5892,11 @@
         <w:pStyle w:val="Titre2"/>
         <w:spacing w:before="0"/>
       </w:pPr>
-      <w:bookmarkStart w:id="20" w:name="_Toc102718881"/>
+      <w:bookmarkStart w:id="19" w:name="_Toc102742099"/>
       <w:r>
         <w:t>Planification</w:t>
       </w:r>
-      <w:bookmarkEnd w:id="20"/>
+      <w:bookmarkEnd w:id="19"/>
     </w:p>
     <w:p>
       <w:pPr>
@@ -5747,13 +5930,8 @@
         <w:spacing w:before="0" w:after="0"/>
         <w:ind w:left="0"/>
       </w:pPr>
-      <w:proofErr w:type="gramStart"/>
-      <w:r>
-        <w:t>planning</w:t>
-      </w:r>
-      <w:proofErr w:type="gramEnd"/>
-      <w:r>
-        <w:t xml:space="preserve"> indiquant les dates de début et de fin du projet ainsi que le découpage connu des diverses phases. </w:t>
+      <w:r>
+        <w:t xml:space="preserve">planning indiquant les dates de début et de fin du projet ainsi que le découpage connu des diverses phases. </w:t>
       </w:r>
     </w:p>
     <w:p>
@@ -5766,13 +5944,8 @@
         <w:spacing w:before="0" w:after="0"/>
         <w:ind w:left="0"/>
       </w:pPr>
-      <w:proofErr w:type="gramStart"/>
-      <w:r>
-        <w:t>partage</w:t>
-      </w:r>
-      <w:proofErr w:type="gramEnd"/>
-      <w:r>
-        <w:t xml:space="preserve"> des tâches en cas de travail à plusieurs.</w:t>
+      <w:r>
+        <w:t>partage des tâches en cas de travail à plusieurs.</w:t>
       </w:r>
     </w:p>
     <w:p>
@@ -5814,15 +5987,15 @@
         <w:pStyle w:val="Titre2"/>
         <w:spacing w:before="0"/>
       </w:pPr>
-      <w:bookmarkStart w:id="21" w:name="_Toc25553314"/>
-      <w:bookmarkStart w:id="22" w:name="_Toc71691019"/>
-      <w:bookmarkStart w:id="23" w:name="_Toc102718882"/>
+      <w:bookmarkStart w:id="20" w:name="_Toc25553314"/>
+      <w:bookmarkStart w:id="21" w:name="_Toc71691019"/>
+      <w:bookmarkStart w:id="22" w:name="_Toc102742100"/>
       <w:r>
         <w:t>Dossier de conception</w:t>
       </w:r>
+      <w:bookmarkEnd w:id="20"/>
       <w:bookmarkEnd w:id="21"/>
       <w:bookmarkEnd w:id="22"/>
-      <w:bookmarkEnd w:id="23"/>
     </w:p>
     <w:p>
       <w:pPr>
@@ -5838,13 +6011,8 @@
         <w:ind w:left="0"/>
       </w:pPr>
       <w:r>
-        <w:t xml:space="preserve">Fournir tous les document de </w:t>
-      </w:r>
-      <w:proofErr w:type="gramStart"/>
-      <w:r>
-        <w:t>conception:</w:t>
-      </w:r>
-      <w:proofErr w:type="gramEnd"/>
+        <w:t>Fournir tous les document de conception:</w:t>
+      </w:r>
     </w:p>
     <w:p>
       <w:pPr>
@@ -5863,13 +6031,8 @@
         <w:spacing w:before="0" w:after="0"/>
         <w:ind w:left="0"/>
       </w:pPr>
-      <w:proofErr w:type="gramStart"/>
-      <w:r>
-        <w:t>le</w:t>
-      </w:r>
-      <w:proofErr w:type="gramEnd"/>
-      <w:r>
-        <w:t xml:space="preserve"> choix du matériel HW</w:t>
+      <w:r>
+        <w:t>le choix du matériel HW</w:t>
       </w:r>
     </w:p>
     <w:p>
@@ -5882,13 +6045,8 @@
         <w:spacing w:before="0" w:after="0"/>
         <w:ind w:left="0"/>
       </w:pPr>
-      <w:proofErr w:type="gramStart"/>
-      <w:r>
-        <w:t>le</w:t>
-      </w:r>
-      <w:proofErr w:type="gramEnd"/>
-      <w:r>
-        <w:t xml:space="preserve"> choix des systèmes d'exploitation pour la réalisation </w:t>
+      <w:r>
+        <w:t xml:space="preserve">le choix des systèmes d'exploitation pour la réalisation </w:t>
       </w:r>
       <w:r>
         <w:rPr>
@@ -5910,13 +6068,8 @@
         <w:spacing w:before="0" w:after="0"/>
         <w:ind w:left="0"/>
       </w:pPr>
-      <w:proofErr w:type="gramStart"/>
-      <w:r>
-        <w:t>le</w:t>
-      </w:r>
-      <w:proofErr w:type="gramEnd"/>
-      <w:r>
-        <w:t xml:space="preserve"> choix des outils logiciels pour la réalisation </w:t>
+      <w:r>
+        <w:t xml:space="preserve">le choix des outils logiciels pour la réalisation </w:t>
       </w:r>
       <w:r>
         <w:rPr>
@@ -5938,13 +6091,8 @@
         <w:spacing w:before="0" w:after="0"/>
         <w:ind w:left="0"/>
       </w:pPr>
-      <w:proofErr w:type="gramStart"/>
-      <w:r>
-        <w:t>site</w:t>
-      </w:r>
-      <w:proofErr w:type="gramEnd"/>
-      <w:r>
-        <w:t xml:space="preserve"> web: </w:t>
+      <w:r>
+        <w:t xml:space="preserve">site web: </w:t>
       </w:r>
       <w:r>
         <w:t>réaliser les maquettes avec un logiciel, décrire toutes les animations sur papier, définir les mots-clés, choisir une formule d'hébergement, définir la méthode de mise à jour, …</w:t>
@@ -5960,13 +6108,8 @@
         <w:spacing w:before="0" w:after="0"/>
         <w:ind w:left="0"/>
       </w:pPr>
-      <w:proofErr w:type="gramStart"/>
-      <w:r>
-        <w:t>bases</w:t>
-      </w:r>
-      <w:proofErr w:type="gramEnd"/>
-      <w:r>
-        <w:t xml:space="preserve"> de données: décrire le modèle relationnel, le contenu détaillé des tables (caractéristiques de chaque champs) et les requêtes.</w:t>
+      <w:r>
+        <w:t>bases de données: décrire le modèle relationnel, le contenu détaillé des tables (caractéristiques de chaque champs) et les requêtes.</w:t>
       </w:r>
     </w:p>
     <w:p>
@@ -5979,13 +6122,8 @@
         <w:spacing w:before="0" w:after="0"/>
         <w:ind w:left="0"/>
       </w:pPr>
-      <w:proofErr w:type="gramStart"/>
-      <w:r>
-        <w:t>programmation</w:t>
-      </w:r>
-      <w:proofErr w:type="gramEnd"/>
-      <w:r>
-        <w:t xml:space="preserve"> et scripts: organigramme, architecture du programme, découpage modulaire, entrées-sorties des modules, pseudo-code</w:t>
+      <w:r>
+        <w:t>programmation et scripts: organigramme, architecture du programme, découpage modulaire, entrées-sorties des modules, pseudo-code</w:t>
       </w:r>
       <w:r>
         <w:t xml:space="preserve"> </w:t>
@@ -6035,46 +6173,344 @@
         <w:pStyle w:val="Titre1"/>
         <w:spacing w:before="0"/>
       </w:pPr>
-      <w:bookmarkStart w:id="24" w:name="_Toc71703259"/>
-      <w:bookmarkStart w:id="25" w:name="_Toc102718883"/>
+      <w:bookmarkStart w:id="23" w:name="_Toc71703259"/>
+      <w:bookmarkStart w:id="24" w:name="_Toc102742101"/>
       <w:r>
         <w:t>R</w:t>
       </w:r>
+      <w:bookmarkEnd w:id="23"/>
+      <w:r>
+        <w:t>éalisation</w:t>
+      </w:r>
       <w:bookmarkEnd w:id="24"/>
-      <w:r>
-        <w:t>éalisation</w:t>
-      </w:r>
-      <w:bookmarkEnd w:id="25"/>
     </w:p>
     <w:p>
       <w:pPr>
         <w:pStyle w:val="Titre2"/>
         <w:spacing w:before="0"/>
       </w:pPr>
-      <w:bookmarkStart w:id="26" w:name="_Toc25553317"/>
-      <w:bookmarkStart w:id="27" w:name="_Toc71691022"/>
-      <w:bookmarkStart w:id="28" w:name="_Toc102718884"/>
+      <w:bookmarkStart w:id="25" w:name="_Toc25553317"/>
+      <w:bookmarkStart w:id="26" w:name="_Toc71691022"/>
+      <w:bookmarkStart w:id="27" w:name="_Toc102742102"/>
       <w:r>
         <w:t>Dossier de réalisation</w:t>
       </w:r>
-      <w:bookmarkStart w:id="29" w:name="_Toc25553318"/>
+      <w:bookmarkStart w:id="28" w:name="_Toc25553318"/>
+      <w:bookmarkEnd w:id="25"/>
       <w:bookmarkEnd w:id="26"/>
       <w:bookmarkEnd w:id="27"/>
-      <w:bookmarkEnd w:id="28"/>
-    </w:p>
-    <w:bookmarkEnd w:id="29"/>
-    <w:p>
-      <w:pPr>
-        <w:spacing w:before="0" w:after="0"/>
-      </w:pPr>
-    </w:p>
-    <w:p>
-      <w:pPr>
-        <w:spacing w:before="0" w:after="0"/>
-      </w:pPr>
-      <w:r>
-        <w:t>Décrire la réalisation "physique" de votre projet</w:t>
-      </w:r>
+    </w:p>
+    <w:bookmarkEnd w:id="28"/>
+    <w:p>
+      <w:pPr>
+        <w:pStyle w:val="Titre3"/>
+      </w:pPr>
+      <w:r>
+        <w:t>Scripts</w:t>
+      </w:r>
+    </w:p>
+    <w:p>
+      <w:pPr>
+        <w:pStyle w:val="Titre4"/>
+      </w:pPr>
+      <w:r>
+        <w:t>Classes</w:t>
+      </w:r>
+    </w:p>
+    <w:p>
+      <w:pPr>
+        <w:pStyle w:val="Paragraphedeliste"/>
+        <w:numPr>
+          <w:ilvl w:val="0"/>
+          <w:numId w:val="14"/>
+        </w:numPr>
+      </w:pPr>
+      <w:r>
+        <w:t>LogicGate : une classe contenant des types de porte logique</w:t>
+      </w:r>
+    </w:p>
+    <w:p>
+      <w:pPr>
+        <w:pStyle w:val="Titre4"/>
+      </w:pPr>
+      <w:r>
+        <w:t>Gates</w:t>
+      </w:r>
+    </w:p>
+    <w:p>
+      <w:pPr>
+        <w:pStyle w:val="Paragraphedeliste"/>
+        <w:numPr>
+          <w:ilvl w:val="0"/>
+          <w:numId w:val="14"/>
+        </w:numPr>
+        <w:spacing w:before="0" w:after="0"/>
+      </w:pPr>
+      <w:r>
+        <w:t>GateManager : le script gérant une porte logique, chaque porte logique à se script, il gère entrées et sorties</w:t>
+      </w:r>
+    </w:p>
+    <w:p>
+      <w:pPr>
+        <w:pStyle w:val="Titre4"/>
+      </w:pPr>
+      <w:r>
+        <w:lastRenderedPageBreak/>
+        <w:t>Puzzle</w:t>
+      </w:r>
+    </w:p>
+    <w:p>
+      <w:pPr>
+        <w:pStyle w:val="Paragraphedeliste"/>
+        <w:numPr>
+          <w:ilvl w:val="0"/>
+          <w:numId w:val="14"/>
+        </w:numPr>
+        <w:spacing w:before="0" w:after="0"/>
+      </w:pPr>
+      <w:r>
+        <w:t>CheckDifficulty : script qui prends en compte la difficulté choisit par le joueur, et choisis la bonne carte</w:t>
+      </w:r>
+    </w:p>
+    <w:p>
+      <w:pPr>
+        <w:pStyle w:val="Paragraphedeliste"/>
+        <w:numPr>
+          <w:ilvl w:val="0"/>
+          <w:numId w:val="14"/>
+        </w:numPr>
+        <w:spacing w:before="0" w:after="0"/>
+      </w:pPr>
+      <w:r>
+        <w:t>GlobalControl : script qui permet de garder en mémoire des variables, pour qu’elles ne soient pas perdue au changement de scène</w:t>
+      </w:r>
+    </w:p>
+    <w:p>
+      <w:pPr>
+        <w:pStyle w:val="Paragraphedeliste"/>
+        <w:numPr>
+          <w:ilvl w:val="0"/>
+          <w:numId w:val="14"/>
+        </w:numPr>
+        <w:spacing w:before="0" w:after="0"/>
+      </w:pPr>
+      <w:r>
+        <w:t>MapInfo : script qui donne les infos, de toutes les portes logique courante pour la difficulté choisie</w:t>
+      </w:r>
+    </w:p>
+    <w:p>
+      <w:pPr>
+        <w:pStyle w:val="Paragraphedeliste"/>
+        <w:numPr>
+          <w:ilvl w:val="0"/>
+          <w:numId w:val="14"/>
+        </w:numPr>
+        <w:spacing w:before="0" w:after="0"/>
+      </w:pPr>
+      <w:r>
+        <w:t>RandomPuzzle : récupère toutes les portes logiques de la difficultée choisie et change toutes les port (sauf pour moyen et difficile ou la dernière porte est de tout de façon un AND)</w:t>
+      </w:r>
+    </w:p>
+    <w:p>
+      <w:pPr>
+        <w:pStyle w:val="Paragraphedeliste"/>
+        <w:numPr>
+          <w:ilvl w:val="0"/>
+          <w:numId w:val="14"/>
+        </w:numPr>
+        <w:spacing w:before="0" w:after="0"/>
+      </w:pPr>
+      <w:r>
+        <w:t>ResolvePuzzle : Script qui gère la completion du puzzle, si la dernière porte est en « Vert », le jeu retourne au menu principale, et il est possible de rechoisir un nouveau puzzle.</w:t>
+      </w:r>
+    </w:p>
+    <w:p>
+      <w:pPr>
+        <w:pStyle w:val="Titre4"/>
+      </w:pPr>
+      <w:r>
+        <w:t>UI</w:t>
+      </w:r>
+    </w:p>
+    <w:p>
+      <w:pPr>
+        <w:pStyle w:val="Paragraphedeliste"/>
+        <w:numPr>
+          <w:ilvl w:val="0"/>
+          <w:numId w:val="14"/>
+        </w:numPr>
+        <w:spacing w:before="0" w:after="0"/>
+      </w:pPr>
+      <w:r>
+        <w:t>MainMenu : script qui gère le menu démarré, notamment le changement de scène et la difficulté</w:t>
+      </w:r>
+    </w:p>
+    <w:p>
+      <w:pPr>
+        <w:pStyle w:val="Paragraphedeliste"/>
+        <w:numPr>
+          <w:ilvl w:val="0"/>
+          <w:numId w:val="14"/>
+        </w:numPr>
+        <w:spacing w:before="0" w:after="0"/>
+      </w:pPr>
+      <w:r>
+        <w:t>Zoom : script qui permet de zoomer sur le puzzle</w:t>
+      </w:r>
+    </w:p>
+    <w:p>
+      <w:pPr>
+        <w:pStyle w:val="Titre3"/>
+      </w:pPr>
+      <w:r>
+        <w:t>Dossier</w:t>
+      </w:r>
+    </w:p>
+    <w:p>
+      <w:pPr>
+        <w:pStyle w:val="Paragraphedeliste"/>
+        <w:numPr>
+          <w:ilvl w:val="0"/>
+          <w:numId w:val="22"/>
+        </w:numPr>
+      </w:pPr>
+      <w:r>
+        <w:t>Assets : répertoire principal, englobent tous les autres dossiers, fichier et script</w:t>
+      </w:r>
+    </w:p>
+    <w:p>
+      <w:pPr>
+        <w:pStyle w:val="Titre4"/>
+      </w:pPr>
+      <w:r>
+        <w:t>Ressources</w:t>
+      </w:r>
+    </w:p>
+    <w:p>
+      <w:pPr>
+        <w:pStyle w:val="Paragraphedeliste"/>
+        <w:numPr>
+          <w:ilvl w:val="0"/>
+          <w:numId w:val="22"/>
+        </w:numPr>
+      </w:pPr>
+      <w:r>
+        <w:t xml:space="preserve">GameObjects : </w:t>
+      </w:r>
+      <w:r>
+        <w:t xml:space="preserve">répertoire </w:t>
+      </w:r>
+      <w:r>
+        <w:t>contenant diffèrent gameobjects utile pour le projet.</w:t>
+      </w:r>
+    </w:p>
+    <w:p>
+      <w:pPr>
+        <w:pStyle w:val="Paragraphedeliste"/>
+        <w:numPr>
+          <w:ilvl w:val="0"/>
+          <w:numId w:val="22"/>
+        </w:numPr>
+      </w:pPr>
+      <w:r>
+        <w:t>Prefabs : répertoire contenant les préfabs utilisé pour le projet</w:t>
+      </w:r>
+    </w:p>
+    <w:p>
+      <w:pPr>
+        <w:pStyle w:val="Paragraphedeliste"/>
+        <w:numPr>
+          <w:ilvl w:val="0"/>
+          <w:numId w:val="22"/>
+        </w:numPr>
+      </w:pPr>
+      <w:r>
+        <w:t>Sprites : répertoire contenant tous les sprites du jeu</w:t>
+      </w:r>
+    </w:p>
+    <w:p>
+      <w:pPr>
+        <w:pStyle w:val="Titre4"/>
+      </w:pPr>
+      <w:r>
+        <w:t>Scenes</w:t>
+      </w:r>
+    </w:p>
+    <w:p>
+      <w:pPr>
+        <w:pStyle w:val="Paragraphedeliste"/>
+        <w:numPr>
+          <w:ilvl w:val="0"/>
+          <w:numId w:val="23"/>
+        </w:numPr>
+      </w:pPr>
+      <w:r>
+        <w:t>Répertoire contenant toutes les scènes du jeu</w:t>
+      </w:r>
+    </w:p>
+    <w:p>
+      <w:pPr>
+        <w:pStyle w:val="Titre3"/>
+      </w:pPr>
+      <w:r>
+        <w:t>Scripts</w:t>
+      </w:r>
+    </w:p>
+    <w:p>
+      <w:pPr>
+        <w:pStyle w:val="Paragraphedeliste"/>
+        <w:numPr>
+          <w:ilvl w:val="0"/>
+          <w:numId w:val="23"/>
+        </w:numPr>
+      </w:pPr>
+      <w:r>
+        <w:t xml:space="preserve">Classes : répertoire contenant toutes les classes utilisé dans le jeu, notamment </w:t>
+      </w:r>
+      <w:r>
+        <w:t>LogicGate </w:t>
+      </w:r>
+    </w:p>
+    <w:p>
+      <w:pPr>
+        <w:pStyle w:val="Paragraphedeliste"/>
+        <w:numPr>
+          <w:ilvl w:val="0"/>
+          <w:numId w:val="23"/>
+        </w:numPr>
+      </w:pPr>
+      <w:r>
+        <w:t>Gates : répertoire avec les scripts gérant les portes logiques</w:t>
+      </w:r>
+      <w:r>
+        <w:t xml:space="preserve"> </w:t>
+      </w:r>
+    </w:p>
+    <w:p>
+      <w:pPr>
+        <w:pStyle w:val="Paragraphedeliste"/>
+        <w:numPr>
+          <w:ilvl w:val="0"/>
+          <w:numId w:val="23"/>
+        </w:numPr>
+      </w:pPr>
+      <w:r>
+        <w:t>Puzzle : répertoire avec les scripts gérant les puzzles</w:t>
+      </w:r>
+    </w:p>
+    <w:p>
+      <w:pPr>
+        <w:pStyle w:val="Paragraphedeliste"/>
+        <w:numPr>
+          <w:ilvl w:val="0"/>
+          <w:numId w:val="23"/>
+        </w:numPr>
+      </w:pPr>
+      <w:r>
+        <w:t>UI : répertoire contenant les scripts qui gère les UI</w:t>
+      </w:r>
+      <w:bookmarkStart w:id="29" w:name="_GoBack"/>
+      <w:bookmarkEnd w:id="29"/>
     </w:p>
     <w:p>
       <w:pPr>
@@ -6091,13 +6527,8 @@
         <w:spacing w:before="0" w:after="0"/>
         <w:ind w:left="0"/>
       </w:pPr>
-      <w:proofErr w:type="gramStart"/>
-      <w:r>
-        <w:t>les</w:t>
-      </w:r>
-      <w:proofErr w:type="gramEnd"/>
-      <w:r>
-        <w:t xml:space="preserve"> répertoires où le logiciel est installé</w:t>
+      <w:r>
+        <w:t>les répertoires où le logiciel est installé</w:t>
       </w:r>
     </w:p>
     <w:p>
@@ -6110,13 +6541,8 @@
         <w:spacing w:before="0" w:after="0"/>
         <w:ind w:left="0"/>
       </w:pPr>
-      <w:proofErr w:type="gramStart"/>
-      <w:r>
-        <w:t>la</w:t>
-      </w:r>
-      <w:proofErr w:type="gramEnd"/>
-      <w:r>
-        <w:t xml:space="preserve"> liste de tous les fichiers et une rapide description de leur contenu (des noms qui parlent !)</w:t>
+      <w:r>
+        <w:t>la liste de tous les fichiers et une rapide description de leur contenu (des noms qui parlent !)</w:t>
       </w:r>
     </w:p>
     <w:p>
@@ -6129,13 +6555,8 @@
         <w:spacing w:before="0" w:after="0"/>
         <w:ind w:left="0"/>
       </w:pPr>
-      <w:proofErr w:type="gramStart"/>
-      <w:r>
-        <w:t>les</w:t>
-      </w:r>
-      <w:proofErr w:type="gramEnd"/>
-      <w:r>
-        <w:t xml:space="preserve"> versions des systèmes d'exploitation et des outils logiciels</w:t>
+      <w:r>
+        <w:t>les versions des systèmes d'exploitation et des outils logiciels</w:t>
       </w:r>
     </w:p>
     <w:p>
@@ -6148,13 +6569,8 @@
         <w:spacing w:before="0" w:after="0"/>
         <w:ind w:left="0"/>
       </w:pPr>
-      <w:proofErr w:type="gramStart"/>
-      <w:r>
-        <w:t>la</w:t>
-      </w:r>
-      <w:proofErr w:type="gramEnd"/>
-      <w:r>
-        <w:t xml:space="preserve"> description exacte du matériel</w:t>
+      <w:r>
+        <w:t>la description exacte du matériel</w:t>
       </w:r>
     </w:p>
     <w:p>
@@ -6167,13 +6583,8 @@
         <w:spacing w:before="0" w:after="0"/>
         <w:ind w:left="0"/>
       </w:pPr>
-      <w:proofErr w:type="gramStart"/>
-      <w:r>
-        <w:t>le</w:t>
-      </w:r>
-      <w:proofErr w:type="gramEnd"/>
-      <w:r>
-        <w:t xml:space="preserve"> numé</w:t>
+      <w:r>
+        <w:t>le numé</w:t>
       </w:r>
       <w:r>
         <w:t xml:space="preserve">ro de version de votre produit </w:t>
@@ -6195,13 +6606,8 @@
           <w:u w:val="single"/>
         </w:rPr>
       </w:pPr>
-      <w:proofErr w:type="gramStart"/>
-      <w:r>
-        <w:t>programmation</w:t>
-      </w:r>
-      <w:proofErr w:type="gramEnd"/>
-      <w:r>
-        <w:t xml:space="preserve"> et scripts: librairies externes, dictionnaire des données, reconstruction du logiciel</w:t>
+      <w:r>
+        <w:t>programmation et scripts: librairies externes, dictionnaire des données, reconstruction du logiciel</w:t>
       </w:r>
       <w:r>
         <w:t xml:space="preserve"> </w:t>
@@ -6245,7 +6651,7 @@
       </w:pPr>
       <w:bookmarkStart w:id="30" w:name="_Toc25553321"/>
       <w:bookmarkStart w:id="31" w:name="_Toc71691025"/>
-      <w:bookmarkStart w:id="32" w:name="_Toc102718885"/>
+      <w:bookmarkStart w:id="32" w:name="_Toc102742103"/>
       <w:r>
         <w:t>Description des test</w:t>
       </w:r>
@@ -6268,13 +6674,9 @@
         <w:spacing w:before="0" w:after="0"/>
       </w:pPr>
       <w:r>
-        <w:t xml:space="preserve">Pour chaque partie testée de votre projet, il faut </w:t>
-      </w:r>
-      <w:proofErr w:type="gramStart"/>
-      <w:r>
-        <w:t>décrire:</w:t>
-      </w:r>
-      <w:proofErr w:type="gramEnd"/>
+        <w:lastRenderedPageBreak/>
+        <w:t>Pour chaque partie testée de votre projet, il faut décrire:</w:t>
+      </w:r>
     </w:p>
     <w:p>
       <w:pPr>
@@ -6292,13 +6694,8 @@
         <w:spacing w:before="0" w:after="0"/>
         <w:ind w:left="0"/>
       </w:pPr>
-      <w:proofErr w:type="gramStart"/>
-      <w:r>
-        <w:t>les</w:t>
-      </w:r>
-      <w:proofErr w:type="gramEnd"/>
-      <w:r>
-        <w:t xml:space="preserve"> conditions exactes de chaque test</w:t>
+      <w:r>
+        <w:t>les conditions exactes de chaque test</w:t>
       </w:r>
     </w:p>
     <w:p>
@@ -6311,13 +6708,8 @@
         <w:spacing w:before="0" w:after="0"/>
         <w:ind w:left="0"/>
       </w:pPr>
-      <w:proofErr w:type="gramStart"/>
-      <w:r>
-        <w:t>les</w:t>
-      </w:r>
-      <w:proofErr w:type="gramEnd"/>
-      <w:r>
-        <w:t xml:space="preserve"> preuves de test (papier ou fichier)</w:t>
+      <w:r>
+        <w:t>les preuves de test (papier ou fichier)</w:t>
       </w:r>
     </w:p>
     <w:p>
@@ -6330,13 +6722,8 @@
         <w:spacing w:before="0" w:after="0"/>
         <w:ind w:left="0"/>
       </w:pPr>
-      <w:proofErr w:type="gramStart"/>
-      <w:r>
-        <w:t>tests</w:t>
-      </w:r>
-      <w:proofErr w:type="gramEnd"/>
-      <w:r>
-        <w:t xml:space="preserve"> sans preuve: fournir au moins une description </w:t>
+      <w:r>
+        <w:t xml:space="preserve">tests sans preuve: fournir au moins une description </w:t>
       </w:r>
     </w:p>
     <w:p>
@@ -6346,7 +6733,7 @@
       </w:pPr>
       <w:bookmarkStart w:id="33" w:name="_Toc25553322"/>
       <w:bookmarkStart w:id="34" w:name="_Toc71691026"/>
-      <w:bookmarkStart w:id="35" w:name="_Toc102718886"/>
+      <w:bookmarkStart w:id="35" w:name="_Toc102742104"/>
       <w:r>
         <w:t xml:space="preserve">Erreurs </w:t>
       </w:r>
@@ -6371,15 +6758,7 @@
         <w:spacing w:before="0" w:after="0"/>
       </w:pPr>
       <w:r>
-        <w:t xml:space="preserve">S'il reste encore des </w:t>
-      </w:r>
-      <w:proofErr w:type="gramStart"/>
-      <w:r>
-        <w:t>erreurs:</w:t>
-      </w:r>
-      <w:proofErr w:type="gramEnd"/>
-      <w:r>
-        <w:t xml:space="preserve"> </w:t>
+        <w:t xml:space="preserve">S'il reste encore des erreurs: </w:t>
       </w:r>
     </w:p>
     <w:p>
@@ -6443,7 +6822,7 @@
       </w:pPr>
       <w:bookmarkStart w:id="37" w:name="_Toc25553326"/>
       <w:bookmarkStart w:id="38" w:name="_Toc71691029"/>
-      <w:bookmarkStart w:id="39" w:name="_Toc102718887"/>
+      <w:bookmarkStart w:id="39" w:name="_Toc102742105"/>
       <w:r>
         <w:t>Liste des documents</w:t>
       </w:r>
@@ -6485,13 +6864,8 @@
         <w:spacing w:before="0" w:after="0"/>
         <w:ind w:left="0"/>
       </w:pPr>
-      <w:proofErr w:type="gramStart"/>
-      <w:r>
-        <w:t>le</w:t>
-      </w:r>
-      <w:proofErr w:type="gramEnd"/>
-      <w:r>
-        <w:t xml:space="preserve"> rapport de projet</w:t>
+      <w:r>
+        <w:t>le rapport de projet</w:t>
       </w:r>
     </w:p>
     <w:p>
@@ -6504,13 +6878,8 @@
         <w:spacing w:before="0" w:after="0"/>
         <w:ind w:left="0"/>
       </w:pPr>
-      <w:proofErr w:type="gramStart"/>
-      <w:r>
-        <w:t>le</w:t>
-      </w:r>
-      <w:proofErr w:type="gramEnd"/>
-      <w:r>
-        <w:t xml:space="preserve"> manuel d'Installation (en annexe)</w:t>
+      <w:r>
+        <w:t>le manuel d'Installation (en annexe)</w:t>
       </w:r>
     </w:p>
     <w:p>
@@ -6523,13 +6892,8 @@
         <w:spacing w:before="0" w:after="0"/>
         <w:ind w:left="0"/>
       </w:pPr>
-      <w:proofErr w:type="gramStart"/>
-      <w:r>
-        <w:t>le</w:t>
-      </w:r>
-      <w:proofErr w:type="gramEnd"/>
-      <w:r>
-        <w:t xml:space="preserve"> manuel d'Utilisation avec des exemples graphiques (en annexe)</w:t>
+      <w:r>
+        <w:t>le manuel d'Utilisation avec des exemples graphiques (en annexe)</w:t>
       </w:r>
     </w:p>
     <w:p>
@@ -6542,13 +6906,8 @@
         <w:spacing w:before="0" w:after="0"/>
         <w:ind w:left="0"/>
       </w:pPr>
-      <w:proofErr w:type="gramStart"/>
-      <w:r>
-        <w:t>autres</w:t>
-      </w:r>
-      <w:proofErr w:type="gramEnd"/>
-      <w:r>
-        <w:t>…</w:t>
+      <w:r>
+        <w:t>autres…</w:t>
       </w:r>
     </w:p>
     <w:p>
@@ -6573,7 +6932,7 @@
       </w:pPr>
       <w:bookmarkStart w:id="40" w:name="_Toc25553328"/>
       <w:bookmarkStart w:id="41" w:name="_Toc71703263"/>
-      <w:bookmarkStart w:id="42" w:name="_Toc102718888"/>
+      <w:bookmarkStart w:id="42" w:name="_Toc102742106"/>
       <w:r>
         <w:t>C</w:t>
       </w:r>
@@ -6597,13 +6956,8 @@
         <w:ind w:left="0"/>
       </w:pPr>
       <w:r>
-        <w:t xml:space="preserve">Développez en tous cas les points </w:t>
-      </w:r>
-      <w:proofErr w:type="gramStart"/>
-      <w:r>
-        <w:t>suivants:</w:t>
-      </w:r>
-      <w:proofErr w:type="gramEnd"/>
+        <w:t>Développez en tous cas les points suivants:</w:t>
+      </w:r>
     </w:p>
     <w:p>
       <w:pPr>
@@ -6687,7 +7041,7 @@
         <w:spacing w:before="0"/>
       </w:pPr>
       <w:bookmarkStart w:id="43" w:name="_Toc71703264"/>
-      <w:bookmarkStart w:id="44" w:name="_Toc102718889"/>
+      <w:bookmarkStart w:id="44" w:name="_Toc102742107"/>
       <w:r>
         <w:lastRenderedPageBreak/>
         <w:t>A</w:t>
@@ -6708,7 +7062,7 @@
         <w:pStyle w:val="Titre2"/>
         <w:spacing w:before="0"/>
       </w:pPr>
-      <w:bookmarkStart w:id="45" w:name="_Toc102718890"/>
+      <w:bookmarkStart w:id="45" w:name="_Toc102742108"/>
       <w:r>
         <w:t>Résumé du rapport du TPI / version succincte de la documentation</w:t>
       </w:r>
@@ -6725,7 +7079,7 @@
         <w:spacing w:before="0"/>
       </w:pPr>
       <w:bookmarkStart w:id="46" w:name="_Toc71703265"/>
-      <w:bookmarkStart w:id="47" w:name="_Toc102718891"/>
+      <w:bookmarkStart w:id="47" w:name="_Toc102742109"/>
       <w:r>
         <w:t>Sources – Bibliographie</w:t>
       </w:r>
@@ -6748,15 +7102,7 @@
         <w:t>s</w:t>
       </w:r>
       <w:r>
-        <w:t xml:space="preserve"> (Titre, auteur, date), des sites Internet (URL) consultés, des articles (Revue, date, titre, </w:t>
-      </w:r>
-      <w:proofErr w:type="gramStart"/>
-      <w:r>
-        <w:t>auteur)…</w:t>
-      </w:r>
-      <w:proofErr w:type="gramEnd"/>
-      <w:r>
-        <w:t xml:space="preserve"> Et de toutes les aides externes (noms)   </w:t>
+        <w:t xml:space="preserve"> (Titre, auteur, date), des sites Internet (URL) consultés, des articles (Revue, date, titre, auteur)… Et de toutes les aides externes (noms)   </w:t>
       </w:r>
     </w:p>
     <w:p>
@@ -6766,7 +7112,7 @@
       </w:pPr>
       <w:bookmarkStart w:id="48" w:name="_Toc25553330"/>
       <w:bookmarkStart w:id="49" w:name="_Toc71703266"/>
-      <w:bookmarkStart w:id="50" w:name="_Toc102718892"/>
+      <w:bookmarkStart w:id="50" w:name="_Toc102742110"/>
       <w:r>
         <w:t xml:space="preserve">Journal de </w:t>
       </w:r>
@@ -6949,21 +7295,23 @@
           <w:b/>
         </w:rPr>
       </w:pPr>
-      <w:bookmarkStart w:id="51" w:name="_Toc25553331"/>
+      <w:bookmarkStart w:id="51" w:name="_Toc102742111"/>
+      <w:bookmarkStart w:id="52" w:name="_Toc25553331"/>
+      <w:bookmarkEnd w:id="51"/>
     </w:p>
     <w:p>
       <w:pPr>
         <w:pStyle w:val="Titre2"/>
         <w:spacing w:before="0"/>
       </w:pPr>
-      <w:bookmarkStart w:id="52" w:name="_Toc71703267"/>
-      <w:bookmarkStart w:id="53" w:name="_Toc102718893"/>
+      <w:bookmarkStart w:id="53" w:name="_Toc71703267"/>
+      <w:bookmarkStart w:id="54" w:name="_Toc102742112"/>
       <w:r>
         <w:t>Manuel d'Installation</w:t>
       </w:r>
-      <w:bookmarkEnd w:id="51"/>
       <w:bookmarkEnd w:id="52"/>
       <w:bookmarkEnd w:id="53"/>
+      <w:bookmarkEnd w:id="54"/>
     </w:p>
     <w:p>
       <w:pPr>
@@ -6975,15 +7323,15 @@
         <w:pStyle w:val="Titre2"/>
         <w:spacing w:before="0"/>
       </w:pPr>
-      <w:bookmarkStart w:id="54" w:name="_Toc25553332"/>
-      <w:bookmarkStart w:id="55" w:name="_Toc71703268"/>
-      <w:bookmarkStart w:id="56" w:name="_Toc102718894"/>
+      <w:bookmarkStart w:id="55" w:name="_Toc25553332"/>
+      <w:bookmarkStart w:id="56" w:name="_Toc71703268"/>
+      <w:bookmarkStart w:id="57" w:name="_Toc102742113"/>
       <w:r>
         <w:t>Manuel d'Utilisation</w:t>
       </w:r>
-      <w:bookmarkEnd w:id="54"/>
       <w:bookmarkEnd w:id="55"/>
       <w:bookmarkEnd w:id="56"/>
+      <w:bookmarkEnd w:id="57"/>
     </w:p>
     <w:p>
       <w:pPr>
@@ -6995,21 +7343,21 @@
         <w:pStyle w:val="Titre2"/>
         <w:spacing w:before="0"/>
       </w:pPr>
-      <w:bookmarkStart w:id="57" w:name="_Toc71703270"/>
-      <w:bookmarkStart w:id="58" w:name="_Toc25553334"/>
-      <w:bookmarkStart w:id="59" w:name="_Toc102718895"/>
+      <w:bookmarkStart w:id="58" w:name="_Toc71703270"/>
+      <w:bookmarkStart w:id="59" w:name="_Toc102742114"/>
+      <w:bookmarkStart w:id="60" w:name="_Toc25553334"/>
       <w:r>
         <w:t>A</w:t>
       </w:r>
       <w:r>
         <w:t>rchives du projet</w:t>
       </w:r>
-      <w:bookmarkEnd w:id="57"/>
+      <w:bookmarkEnd w:id="58"/>
       <w:bookmarkEnd w:id="59"/>
       <w:r>
         <w:t xml:space="preserve"> </w:t>
       </w:r>
-      <w:bookmarkEnd w:id="58"/>
+      <w:bookmarkEnd w:id="60"/>
     </w:p>
     <w:p>
       <w:pPr>
@@ -7110,7 +7458,7 @@
         <w:sz w:val="16"/>
         <w:szCs w:val="16"/>
       </w:rPr>
-      <w:t>8</w:t>
+      <w:t>16</w:t>
     </w:r>
     <w:r>
       <w:rPr>
@@ -7122,15 +7470,7 @@
     </w:r>
     <w:r>
       <w:tab/>
-      <w:t xml:space="preserve">Dernière </w:t>
-    </w:r>
-    <w:proofErr w:type="spellStart"/>
-    <w:r>
-      <w:t>modif</w:t>
-    </w:r>
-    <w:proofErr w:type="spellEnd"/>
-    <w:r>
-      <w:t> :</w:t>
+      <w:t>Dernière modif :</w:t>
     </w:r>
     <w:r>
       <w:fldChar w:fldCharType="begin"/>
@@ -7145,7 +7485,7 @@
       <w:rPr>
         <w:noProof/>
       </w:rPr>
-      <w:t>6 mai 2022</w:t>
+      <w:t>10 mai 2022</w:t>
     </w:r>
     <w:r>
       <w:fldChar w:fldCharType="end"/>
@@ -7209,7 +7549,7 @@
   <w:abstractNum w:abstractNumId="0" w15:restartNumberingAfterBreak="0">
     <w:nsid w:val="02F22EDF"/>
     <w:multiLevelType w:val="hybridMultilevel"/>
-    <w:tmpl w:val="2B84BDF0"/>
+    <w:tmpl w:val="F95E2530"/>
     <w:lvl w:ilvl="0" w:tplc="100C0001">
       <w:start w:val="1"/>
       <w:numFmt w:val="bullet"/>
@@ -7341,6 +7681,119 @@
     </w:lvl>
   </w:abstractNum>
   <w:abstractNum w:abstractNumId="2" w15:restartNumberingAfterBreak="0">
+    <w:nsid w:val="0E7B42F8"/>
+    <w:multiLevelType w:val="hybridMultilevel"/>
+    <w:tmpl w:val="DD5A5B6E"/>
+    <w:lvl w:ilvl="0" w:tplc="100C0003">
+      <w:start w:val="1"/>
+      <w:numFmt w:val="bullet"/>
+      <w:lvlText w:val="o"/>
+      <w:lvlJc w:val="left"/>
+      <w:pPr>
+        <w:ind w:left="360" w:hanging="360"/>
+      </w:pPr>
+      <w:rPr>
+        <w:rFonts w:ascii="Courier New" w:hAnsi="Courier New" w:cs="Courier New" w:hint="default"/>
+      </w:rPr>
+    </w:lvl>
+    <w:lvl w:ilvl="1" w:tplc="100C0003" w:tentative="1">
+      <w:start w:val="1"/>
+      <w:numFmt w:val="bullet"/>
+      <w:lvlText w:val="o"/>
+      <w:lvlJc w:val="left"/>
+      <w:pPr>
+        <w:ind w:left="1080" w:hanging="360"/>
+      </w:pPr>
+      <w:rPr>
+        <w:rFonts w:ascii="Courier New" w:hAnsi="Courier New" w:cs="Courier New" w:hint="default"/>
+      </w:rPr>
+    </w:lvl>
+    <w:lvl w:ilvl="2" w:tplc="100C0005" w:tentative="1">
+      <w:start w:val="1"/>
+      <w:numFmt w:val="bullet"/>
+      <w:lvlText w:val=""/>
+      <w:lvlJc w:val="left"/>
+      <w:pPr>
+        <w:ind w:left="1800" w:hanging="360"/>
+      </w:pPr>
+      <w:rPr>
+        <w:rFonts w:ascii="Wingdings" w:hAnsi="Wingdings" w:hint="default"/>
+      </w:rPr>
+    </w:lvl>
+    <w:lvl w:ilvl="3" w:tplc="100C0001" w:tentative="1">
+      <w:start w:val="1"/>
+      <w:numFmt w:val="bullet"/>
+      <w:lvlText w:val=""/>
+      <w:lvlJc w:val="left"/>
+      <w:pPr>
+        <w:ind w:left="2520" w:hanging="360"/>
+      </w:pPr>
+      <w:rPr>
+        <w:rFonts w:ascii="Symbol" w:hAnsi="Symbol" w:hint="default"/>
+      </w:rPr>
+    </w:lvl>
+    <w:lvl w:ilvl="4" w:tplc="100C0003" w:tentative="1">
+      <w:start w:val="1"/>
+      <w:numFmt w:val="bullet"/>
+      <w:lvlText w:val="o"/>
+      <w:lvlJc w:val="left"/>
+      <w:pPr>
+        <w:ind w:left="3240" w:hanging="360"/>
+      </w:pPr>
+      <w:rPr>
+        <w:rFonts w:ascii="Courier New" w:hAnsi="Courier New" w:cs="Courier New" w:hint="default"/>
+      </w:rPr>
+    </w:lvl>
+    <w:lvl w:ilvl="5" w:tplc="100C0005" w:tentative="1">
+      <w:start w:val="1"/>
+      <w:numFmt w:val="bullet"/>
+      <w:lvlText w:val=""/>
+      <w:lvlJc w:val="left"/>
+      <w:pPr>
+        <w:ind w:left="3960" w:hanging="360"/>
+      </w:pPr>
+      <w:rPr>
+        <w:rFonts w:ascii="Wingdings" w:hAnsi="Wingdings" w:hint="default"/>
+      </w:rPr>
+    </w:lvl>
+    <w:lvl w:ilvl="6" w:tplc="100C0001" w:tentative="1">
+      <w:start w:val="1"/>
+      <w:numFmt w:val="bullet"/>
+      <w:lvlText w:val=""/>
+      <w:lvlJc w:val="left"/>
+      <w:pPr>
+        <w:ind w:left="4680" w:hanging="360"/>
+      </w:pPr>
+      <w:rPr>
+        <w:rFonts w:ascii="Symbol" w:hAnsi="Symbol" w:hint="default"/>
+      </w:rPr>
+    </w:lvl>
+    <w:lvl w:ilvl="7" w:tplc="100C0003" w:tentative="1">
+      <w:start w:val="1"/>
+      <w:numFmt w:val="bullet"/>
+      <w:lvlText w:val="o"/>
+      <w:lvlJc w:val="left"/>
+      <w:pPr>
+        <w:ind w:left="5400" w:hanging="360"/>
+      </w:pPr>
+      <w:rPr>
+        <w:rFonts w:ascii="Courier New" w:hAnsi="Courier New" w:cs="Courier New" w:hint="default"/>
+      </w:rPr>
+    </w:lvl>
+    <w:lvl w:ilvl="8" w:tplc="100C0005" w:tentative="1">
+      <w:start w:val="1"/>
+      <w:numFmt w:val="bullet"/>
+      <w:lvlText w:val=""/>
+      <w:lvlJc w:val="left"/>
+      <w:pPr>
+        <w:ind w:left="6120" w:hanging="360"/>
+      </w:pPr>
+      <w:rPr>
+        <w:rFonts w:ascii="Wingdings" w:hAnsi="Wingdings" w:hint="default"/>
+      </w:rPr>
+    </w:lvl>
+  </w:abstractNum>
+  <w:abstractNum w:abstractNumId="3" w15:restartNumberingAfterBreak="0">
     <w:nsid w:val="16794E2B"/>
     <w:multiLevelType w:val="hybridMultilevel"/>
     <w:tmpl w:val="641AD2C2"/>
@@ -7480,7 +7933,7 @@
       </w:rPr>
     </w:lvl>
   </w:abstractNum>
-  <w:abstractNum w:abstractNumId="3" w15:restartNumberingAfterBreak="0">
+  <w:abstractNum w:abstractNumId="4" w15:restartNumberingAfterBreak="0">
     <w:nsid w:val="19FF01AE"/>
     <w:multiLevelType w:val="hybridMultilevel"/>
     <w:tmpl w:val="EC6A3956"/>
@@ -7620,7 +8073,7 @@
       </w:rPr>
     </w:lvl>
   </w:abstractNum>
-  <w:abstractNum w:abstractNumId="4" w15:restartNumberingAfterBreak="0">
+  <w:abstractNum w:abstractNumId="5" w15:restartNumberingAfterBreak="0">
     <w:nsid w:val="27A404D8"/>
     <w:multiLevelType w:val="hybridMultilevel"/>
     <w:tmpl w:val="E4483B56"/>
@@ -7760,7 +8213,7 @@
       </w:rPr>
     </w:lvl>
   </w:abstractNum>
-  <w:abstractNum w:abstractNumId="5" w15:restartNumberingAfterBreak="0">
+  <w:abstractNum w:abstractNumId="6" w15:restartNumberingAfterBreak="0">
     <w:nsid w:val="29D336A8"/>
     <w:multiLevelType w:val="hybridMultilevel"/>
     <w:tmpl w:val="2A709266"/>
@@ -7873,7 +8326,93 @@
       </w:rPr>
     </w:lvl>
   </w:abstractNum>
-  <w:abstractNum w:abstractNumId="6" w15:restartNumberingAfterBreak="0">
+  <w:abstractNum w:abstractNumId="7" w15:restartNumberingAfterBreak="0">
+    <w:nsid w:val="2C027E60"/>
+    <w:multiLevelType w:val="hybridMultilevel"/>
+    <w:tmpl w:val="F7AC37B8"/>
+    <w:lvl w:ilvl="0" w:tplc="100C000F">
+      <w:start w:val="1"/>
+      <w:numFmt w:val="decimal"/>
+      <w:lvlText w:val="%1."/>
+      <w:lvlJc w:val="left"/>
+      <w:pPr>
+        <w:ind w:left="720" w:hanging="360"/>
+      </w:pPr>
+    </w:lvl>
+    <w:lvl w:ilvl="1" w:tplc="100C0019" w:tentative="1">
+      <w:start w:val="1"/>
+      <w:numFmt w:val="lowerLetter"/>
+      <w:lvlText w:val="%2."/>
+      <w:lvlJc w:val="left"/>
+      <w:pPr>
+        <w:ind w:left="1440" w:hanging="360"/>
+      </w:pPr>
+    </w:lvl>
+    <w:lvl w:ilvl="2" w:tplc="100C001B" w:tentative="1">
+      <w:start w:val="1"/>
+      <w:numFmt w:val="lowerRoman"/>
+      <w:lvlText w:val="%3."/>
+      <w:lvlJc w:val="right"/>
+      <w:pPr>
+        <w:ind w:left="2160" w:hanging="180"/>
+      </w:pPr>
+    </w:lvl>
+    <w:lvl w:ilvl="3" w:tplc="100C000F" w:tentative="1">
+      <w:start w:val="1"/>
+      <w:numFmt w:val="decimal"/>
+      <w:lvlText w:val="%4."/>
+      <w:lvlJc w:val="left"/>
+      <w:pPr>
+        <w:ind w:left="2880" w:hanging="360"/>
+      </w:pPr>
+    </w:lvl>
+    <w:lvl w:ilvl="4" w:tplc="100C0019" w:tentative="1">
+      <w:start w:val="1"/>
+      <w:numFmt w:val="lowerLetter"/>
+      <w:lvlText w:val="%5."/>
+      <w:lvlJc w:val="left"/>
+      <w:pPr>
+        <w:ind w:left="3600" w:hanging="360"/>
+      </w:pPr>
+    </w:lvl>
+    <w:lvl w:ilvl="5" w:tplc="100C001B" w:tentative="1">
+      <w:start w:val="1"/>
+      <w:numFmt w:val="lowerRoman"/>
+      <w:lvlText w:val="%6."/>
+      <w:lvlJc w:val="right"/>
+      <w:pPr>
+        <w:ind w:left="4320" w:hanging="180"/>
+      </w:pPr>
+    </w:lvl>
+    <w:lvl w:ilvl="6" w:tplc="100C000F" w:tentative="1">
+      <w:start w:val="1"/>
+      <w:numFmt w:val="decimal"/>
+      <w:lvlText w:val="%7."/>
+      <w:lvlJc w:val="left"/>
+      <w:pPr>
+        <w:ind w:left="5040" w:hanging="360"/>
+      </w:pPr>
+    </w:lvl>
+    <w:lvl w:ilvl="7" w:tplc="100C0019" w:tentative="1">
+      <w:start w:val="1"/>
+      <w:numFmt w:val="lowerLetter"/>
+      <w:lvlText w:val="%8."/>
+      <w:lvlJc w:val="left"/>
+      <w:pPr>
+        <w:ind w:left="5760" w:hanging="360"/>
+      </w:pPr>
+    </w:lvl>
+    <w:lvl w:ilvl="8" w:tplc="100C001B" w:tentative="1">
+      <w:start w:val="1"/>
+      <w:numFmt w:val="lowerRoman"/>
+      <w:lvlText w:val="%9."/>
+      <w:lvlJc w:val="right"/>
+      <w:pPr>
+        <w:ind w:left="6480" w:hanging="180"/>
+      </w:pPr>
+    </w:lvl>
+  </w:abstractNum>
+  <w:abstractNum w:abstractNumId="8" w15:restartNumberingAfterBreak="0">
     <w:nsid w:val="2D7C24F6"/>
     <w:multiLevelType w:val="hybridMultilevel"/>
     <w:tmpl w:val="3A14617C"/>
@@ -7986,7 +8525,233 @@
       </w:rPr>
     </w:lvl>
   </w:abstractNum>
-  <w:abstractNum w:abstractNumId="7" w15:restartNumberingAfterBreak="0">
+  <w:abstractNum w:abstractNumId="9" w15:restartNumberingAfterBreak="0">
+    <w:nsid w:val="2DBC33E8"/>
+    <w:multiLevelType w:val="hybridMultilevel"/>
+    <w:tmpl w:val="4C5CCB30"/>
+    <w:lvl w:ilvl="0" w:tplc="100C0001">
+      <w:start w:val="1"/>
+      <w:numFmt w:val="bullet"/>
+      <w:lvlText w:val=""/>
+      <w:lvlJc w:val="left"/>
+      <w:pPr>
+        <w:ind w:left="720" w:hanging="360"/>
+      </w:pPr>
+      <w:rPr>
+        <w:rFonts w:ascii="Symbol" w:hAnsi="Symbol" w:hint="default"/>
+      </w:rPr>
+    </w:lvl>
+    <w:lvl w:ilvl="1" w:tplc="100C0003" w:tentative="1">
+      <w:start w:val="1"/>
+      <w:numFmt w:val="bullet"/>
+      <w:lvlText w:val="o"/>
+      <w:lvlJc w:val="left"/>
+      <w:pPr>
+        <w:ind w:left="1440" w:hanging="360"/>
+      </w:pPr>
+      <w:rPr>
+        <w:rFonts w:ascii="Courier New" w:hAnsi="Courier New" w:cs="Courier New" w:hint="default"/>
+      </w:rPr>
+    </w:lvl>
+    <w:lvl w:ilvl="2" w:tplc="100C0005" w:tentative="1">
+      <w:start w:val="1"/>
+      <w:numFmt w:val="bullet"/>
+      <w:lvlText w:val=""/>
+      <w:lvlJc w:val="left"/>
+      <w:pPr>
+        <w:ind w:left="2160" w:hanging="360"/>
+      </w:pPr>
+      <w:rPr>
+        <w:rFonts w:ascii="Wingdings" w:hAnsi="Wingdings" w:hint="default"/>
+      </w:rPr>
+    </w:lvl>
+    <w:lvl w:ilvl="3" w:tplc="100C0001" w:tentative="1">
+      <w:start w:val="1"/>
+      <w:numFmt w:val="bullet"/>
+      <w:lvlText w:val=""/>
+      <w:lvlJc w:val="left"/>
+      <w:pPr>
+        <w:ind w:left="2880" w:hanging="360"/>
+      </w:pPr>
+      <w:rPr>
+        <w:rFonts w:ascii="Symbol" w:hAnsi="Symbol" w:hint="default"/>
+      </w:rPr>
+    </w:lvl>
+    <w:lvl w:ilvl="4" w:tplc="100C0003" w:tentative="1">
+      <w:start w:val="1"/>
+      <w:numFmt w:val="bullet"/>
+      <w:lvlText w:val="o"/>
+      <w:lvlJc w:val="left"/>
+      <w:pPr>
+        <w:ind w:left="3600" w:hanging="360"/>
+      </w:pPr>
+      <w:rPr>
+        <w:rFonts w:ascii="Courier New" w:hAnsi="Courier New" w:cs="Courier New" w:hint="default"/>
+      </w:rPr>
+    </w:lvl>
+    <w:lvl w:ilvl="5" w:tplc="100C0005" w:tentative="1">
+      <w:start w:val="1"/>
+      <w:numFmt w:val="bullet"/>
+      <w:lvlText w:val=""/>
+      <w:lvlJc w:val="left"/>
+      <w:pPr>
+        <w:ind w:left="4320" w:hanging="360"/>
+      </w:pPr>
+      <w:rPr>
+        <w:rFonts w:ascii="Wingdings" w:hAnsi="Wingdings" w:hint="default"/>
+      </w:rPr>
+    </w:lvl>
+    <w:lvl w:ilvl="6" w:tplc="100C0001" w:tentative="1">
+      <w:start w:val="1"/>
+      <w:numFmt w:val="bullet"/>
+      <w:lvlText w:val=""/>
+      <w:lvlJc w:val="left"/>
+      <w:pPr>
+        <w:ind w:left="5040" w:hanging="360"/>
+      </w:pPr>
+      <w:rPr>
+        <w:rFonts w:ascii="Symbol" w:hAnsi="Symbol" w:hint="default"/>
+      </w:rPr>
+    </w:lvl>
+    <w:lvl w:ilvl="7" w:tplc="100C0003" w:tentative="1">
+      <w:start w:val="1"/>
+      <w:numFmt w:val="bullet"/>
+      <w:lvlText w:val="o"/>
+      <w:lvlJc w:val="left"/>
+      <w:pPr>
+        <w:ind w:left="5760" w:hanging="360"/>
+      </w:pPr>
+      <w:rPr>
+        <w:rFonts w:ascii="Courier New" w:hAnsi="Courier New" w:cs="Courier New" w:hint="default"/>
+      </w:rPr>
+    </w:lvl>
+    <w:lvl w:ilvl="8" w:tplc="100C0005" w:tentative="1">
+      <w:start w:val="1"/>
+      <w:numFmt w:val="bullet"/>
+      <w:lvlText w:val=""/>
+      <w:lvlJc w:val="left"/>
+      <w:pPr>
+        <w:ind w:left="6480" w:hanging="360"/>
+      </w:pPr>
+      <w:rPr>
+        <w:rFonts w:ascii="Wingdings" w:hAnsi="Wingdings" w:hint="default"/>
+      </w:rPr>
+    </w:lvl>
+  </w:abstractNum>
+  <w:abstractNum w:abstractNumId="10" w15:restartNumberingAfterBreak="0">
+    <w:nsid w:val="3E615045"/>
+    <w:multiLevelType w:val="hybridMultilevel"/>
+    <w:tmpl w:val="5B08DC54"/>
+    <w:lvl w:ilvl="0" w:tplc="100C0003">
+      <w:start w:val="1"/>
+      <w:numFmt w:val="bullet"/>
+      <w:lvlText w:val="o"/>
+      <w:lvlJc w:val="left"/>
+      <w:pPr>
+        <w:ind w:left="720" w:hanging="360"/>
+      </w:pPr>
+      <w:rPr>
+        <w:rFonts w:ascii="Courier New" w:hAnsi="Courier New" w:cs="Courier New" w:hint="default"/>
+      </w:rPr>
+    </w:lvl>
+    <w:lvl w:ilvl="1" w:tplc="100C0003" w:tentative="1">
+      <w:start w:val="1"/>
+      <w:numFmt w:val="bullet"/>
+      <w:lvlText w:val="o"/>
+      <w:lvlJc w:val="left"/>
+      <w:pPr>
+        <w:ind w:left="1440" w:hanging="360"/>
+      </w:pPr>
+      <w:rPr>
+        <w:rFonts w:ascii="Courier New" w:hAnsi="Courier New" w:cs="Courier New" w:hint="default"/>
+      </w:rPr>
+    </w:lvl>
+    <w:lvl w:ilvl="2" w:tplc="100C0005" w:tentative="1">
+      <w:start w:val="1"/>
+      <w:numFmt w:val="bullet"/>
+      <w:lvlText w:val=""/>
+      <w:lvlJc w:val="left"/>
+      <w:pPr>
+        <w:ind w:left="2160" w:hanging="360"/>
+      </w:pPr>
+      <w:rPr>
+        <w:rFonts w:ascii="Wingdings" w:hAnsi="Wingdings" w:hint="default"/>
+      </w:rPr>
+    </w:lvl>
+    <w:lvl w:ilvl="3" w:tplc="100C0001" w:tentative="1">
+      <w:start w:val="1"/>
+      <w:numFmt w:val="bullet"/>
+      <w:lvlText w:val=""/>
+      <w:lvlJc w:val="left"/>
+      <w:pPr>
+        <w:ind w:left="2880" w:hanging="360"/>
+      </w:pPr>
+      <w:rPr>
+        <w:rFonts w:ascii="Symbol" w:hAnsi="Symbol" w:hint="default"/>
+      </w:rPr>
+    </w:lvl>
+    <w:lvl w:ilvl="4" w:tplc="100C0003" w:tentative="1">
+      <w:start w:val="1"/>
+      <w:numFmt w:val="bullet"/>
+      <w:lvlText w:val="o"/>
+      <w:lvlJc w:val="left"/>
+      <w:pPr>
+        <w:ind w:left="3600" w:hanging="360"/>
+      </w:pPr>
+      <w:rPr>
+        <w:rFonts w:ascii="Courier New" w:hAnsi="Courier New" w:cs="Courier New" w:hint="default"/>
+      </w:rPr>
+    </w:lvl>
+    <w:lvl w:ilvl="5" w:tplc="100C0005" w:tentative="1">
+      <w:start w:val="1"/>
+      <w:numFmt w:val="bullet"/>
+      <w:lvlText w:val=""/>
+      <w:lvlJc w:val="left"/>
+      <w:pPr>
+        <w:ind w:left="4320" w:hanging="360"/>
+      </w:pPr>
+      <w:rPr>
+        <w:rFonts w:ascii="Wingdings" w:hAnsi="Wingdings" w:hint="default"/>
+      </w:rPr>
+    </w:lvl>
+    <w:lvl w:ilvl="6" w:tplc="100C0001" w:tentative="1">
+      <w:start w:val="1"/>
+      <w:numFmt w:val="bullet"/>
+      <w:lvlText w:val=""/>
+      <w:lvlJc w:val="left"/>
+      <w:pPr>
+        <w:ind w:left="5040" w:hanging="360"/>
+      </w:pPr>
+      <w:rPr>
+        <w:rFonts w:ascii="Symbol" w:hAnsi="Symbol" w:hint="default"/>
+      </w:rPr>
+    </w:lvl>
+    <w:lvl w:ilvl="7" w:tplc="100C0003" w:tentative="1">
+      <w:start w:val="1"/>
+      <w:numFmt w:val="bullet"/>
+      <w:lvlText w:val="o"/>
+      <w:lvlJc w:val="left"/>
+      <w:pPr>
+        <w:ind w:left="5760" w:hanging="360"/>
+      </w:pPr>
+      <w:rPr>
+        <w:rFonts w:ascii="Courier New" w:hAnsi="Courier New" w:cs="Courier New" w:hint="default"/>
+      </w:rPr>
+    </w:lvl>
+    <w:lvl w:ilvl="8" w:tplc="100C0005" w:tentative="1">
+      <w:start w:val="1"/>
+      <w:numFmt w:val="bullet"/>
+      <w:lvlText w:val=""/>
+      <w:lvlJc w:val="left"/>
+      <w:pPr>
+        <w:ind w:left="6480" w:hanging="360"/>
+      </w:pPr>
+      <w:rPr>
+        <w:rFonts w:ascii="Wingdings" w:hAnsi="Wingdings" w:hint="default"/>
+      </w:rPr>
+    </w:lvl>
+  </w:abstractNum>
+  <w:abstractNum w:abstractNumId="11" w15:restartNumberingAfterBreak="0">
     <w:nsid w:val="408C02FF"/>
     <w:multiLevelType w:val="hybridMultilevel"/>
     <w:tmpl w:val="1C925AC4"/>
@@ -8123,7 +8888,7 @@
       </w:rPr>
     </w:lvl>
   </w:abstractNum>
-  <w:abstractNum w:abstractNumId="8" w15:restartNumberingAfterBreak="0">
+  <w:abstractNum w:abstractNumId="12" w15:restartNumberingAfterBreak="0">
     <w:nsid w:val="42F31DAB"/>
     <w:multiLevelType w:val="hybridMultilevel"/>
     <w:tmpl w:val="A46C5D1C"/>
@@ -8263,7 +9028,120 @@
       </w:rPr>
     </w:lvl>
   </w:abstractNum>
-  <w:abstractNum w:abstractNumId="9" w15:restartNumberingAfterBreak="0">
+  <w:abstractNum w:abstractNumId="13" w15:restartNumberingAfterBreak="0">
+    <w:nsid w:val="452F6BE6"/>
+    <w:multiLevelType w:val="hybridMultilevel"/>
+    <w:tmpl w:val="6C0EDEA0"/>
+    <w:lvl w:ilvl="0" w:tplc="100C000F">
+      <w:start w:val="1"/>
+      <w:numFmt w:val="decimal"/>
+      <w:lvlText w:val="%1."/>
+      <w:lvlJc w:val="left"/>
+      <w:pPr>
+        <w:ind w:left="720" w:hanging="360"/>
+      </w:pPr>
+      <w:rPr>
+        <w:rFonts w:hint="default"/>
+      </w:rPr>
+    </w:lvl>
+    <w:lvl w:ilvl="1" w:tplc="100C0003" w:tentative="1">
+      <w:start w:val="1"/>
+      <w:numFmt w:val="bullet"/>
+      <w:lvlText w:val="o"/>
+      <w:lvlJc w:val="left"/>
+      <w:pPr>
+        <w:ind w:left="1440" w:hanging="360"/>
+      </w:pPr>
+      <w:rPr>
+        <w:rFonts w:ascii="Courier New" w:hAnsi="Courier New" w:cs="Courier New" w:hint="default"/>
+      </w:rPr>
+    </w:lvl>
+    <w:lvl w:ilvl="2" w:tplc="100C0005" w:tentative="1">
+      <w:start w:val="1"/>
+      <w:numFmt w:val="bullet"/>
+      <w:lvlText w:val=""/>
+      <w:lvlJc w:val="left"/>
+      <w:pPr>
+        <w:ind w:left="2160" w:hanging="360"/>
+      </w:pPr>
+      <w:rPr>
+        <w:rFonts w:ascii="Wingdings" w:hAnsi="Wingdings" w:hint="default"/>
+      </w:rPr>
+    </w:lvl>
+    <w:lvl w:ilvl="3" w:tplc="100C0001" w:tentative="1">
+      <w:start w:val="1"/>
+      <w:numFmt w:val="bullet"/>
+      <w:lvlText w:val=""/>
+      <w:lvlJc w:val="left"/>
+      <w:pPr>
+        <w:ind w:left="2880" w:hanging="360"/>
+      </w:pPr>
+      <w:rPr>
+        <w:rFonts w:ascii="Symbol" w:hAnsi="Symbol" w:hint="default"/>
+      </w:rPr>
+    </w:lvl>
+    <w:lvl w:ilvl="4" w:tplc="100C0003" w:tentative="1">
+      <w:start w:val="1"/>
+      <w:numFmt w:val="bullet"/>
+      <w:lvlText w:val="o"/>
+      <w:lvlJc w:val="left"/>
+      <w:pPr>
+        <w:ind w:left="3600" w:hanging="360"/>
+      </w:pPr>
+      <w:rPr>
+        <w:rFonts w:ascii="Courier New" w:hAnsi="Courier New" w:cs="Courier New" w:hint="default"/>
+      </w:rPr>
+    </w:lvl>
+    <w:lvl w:ilvl="5" w:tplc="100C0005" w:tentative="1">
+      <w:start w:val="1"/>
+      <w:numFmt w:val="bullet"/>
+      <w:lvlText w:val=""/>
+      <w:lvlJc w:val="left"/>
+      <w:pPr>
+        <w:ind w:left="4320" w:hanging="360"/>
+      </w:pPr>
+      <w:rPr>
+        <w:rFonts w:ascii="Wingdings" w:hAnsi="Wingdings" w:hint="default"/>
+      </w:rPr>
+    </w:lvl>
+    <w:lvl w:ilvl="6" w:tplc="100C0001" w:tentative="1">
+      <w:start w:val="1"/>
+      <w:numFmt w:val="bullet"/>
+      <w:lvlText w:val=""/>
+      <w:lvlJc w:val="left"/>
+      <w:pPr>
+        <w:ind w:left="5040" w:hanging="360"/>
+      </w:pPr>
+      <w:rPr>
+        <w:rFonts w:ascii="Symbol" w:hAnsi="Symbol" w:hint="default"/>
+      </w:rPr>
+    </w:lvl>
+    <w:lvl w:ilvl="7" w:tplc="100C0003" w:tentative="1">
+      <w:start w:val="1"/>
+      <w:numFmt w:val="bullet"/>
+      <w:lvlText w:val="o"/>
+      <w:lvlJc w:val="left"/>
+      <w:pPr>
+        <w:ind w:left="5760" w:hanging="360"/>
+      </w:pPr>
+      <w:rPr>
+        <w:rFonts w:ascii="Courier New" w:hAnsi="Courier New" w:cs="Courier New" w:hint="default"/>
+      </w:rPr>
+    </w:lvl>
+    <w:lvl w:ilvl="8" w:tplc="100C0005" w:tentative="1">
+      <w:start w:val="1"/>
+      <w:numFmt w:val="bullet"/>
+      <w:lvlText w:val=""/>
+      <w:lvlJc w:val="left"/>
+      <w:pPr>
+        <w:ind w:left="6480" w:hanging="360"/>
+      </w:pPr>
+      <w:rPr>
+        <w:rFonts w:ascii="Wingdings" w:hAnsi="Wingdings" w:hint="default"/>
+      </w:rPr>
+    </w:lvl>
+  </w:abstractNum>
+  <w:abstractNum w:abstractNumId="14" w15:restartNumberingAfterBreak="0">
     <w:nsid w:val="5082572C"/>
     <w:multiLevelType w:val="hybridMultilevel"/>
     <w:tmpl w:val="ED4ACFA4"/>
@@ -8403,7 +9281,7 @@
       </w:rPr>
     </w:lvl>
   </w:abstractNum>
-  <w:abstractNum w:abstractNumId="10" w15:restartNumberingAfterBreak="0">
+  <w:abstractNum w:abstractNumId="15" w15:restartNumberingAfterBreak="0">
     <w:nsid w:val="52B247CA"/>
     <w:multiLevelType w:val="hybridMultilevel"/>
     <w:tmpl w:val="B7D4D45A"/>
@@ -8543,7 +9421,7 @@
       </w:rPr>
     </w:lvl>
   </w:abstractNum>
-  <w:abstractNum w:abstractNumId="11" w15:restartNumberingAfterBreak="0">
+  <w:abstractNum w:abstractNumId="16" w15:restartNumberingAfterBreak="0">
     <w:nsid w:val="594C1361"/>
     <w:multiLevelType w:val="hybridMultilevel"/>
     <w:tmpl w:val="5C243628"/>
@@ -8683,7 +9561,215 @@
       </w:rPr>
     </w:lvl>
   </w:abstractNum>
-  <w:abstractNum w:abstractNumId="12" w15:restartNumberingAfterBreak="0">
+  <w:abstractNum w:abstractNumId="17" w15:restartNumberingAfterBreak="0">
+    <w:nsid w:val="5B174B29"/>
+    <w:multiLevelType w:val="multilevel"/>
+    <w:tmpl w:val="100C0025"/>
+    <w:lvl w:ilvl="0">
+      <w:start w:val="1"/>
+      <w:numFmt w:val="decimal"/>
+      <w:pStyle w:val="Titre1"/>
+      <w:lvlText w:val="%1"/>
+      <w:lvlJc w:val="left"/>
+      <w:pPr>
+        <w:ind w:left="432" w:hanging="432"/>
+      </w:pPr>
+    </w:lvl>
+    <w:lvl w:ilvl="1">
+      <w:start w:val="1"/>
+      <w:numFmt w:val="decimal"/>
+      <w:pStyle w:val="Titre2"/>
+      <w:lvlText w:val="%1.%2"/>
+      <w:lvlJc w:val="left"/>
+      <w:pPr>
+        <w:ind w:left="576" w:hanging="576"/>
+      </w:pPr>
+    </w:lvl>
+    <w:lvl w:ilvl="2">
+      <w:start w:val="1"/>
+      <w:numFmt w:val="decimal"/>
+      <w:pStyle w:val="Titre3"/>
+      <w:lvlText w:val="%1.%2.%3"/>
+      <w:lvlJc w:val="left"/>
+      <w:pPr>
+        <w:ind w:left="720" w:hanging="720"/>
+      </w:pPr>
+    </w:lvl>
+    <w:lvl w:ilvl="3">
+      <w:start w:val="1"/>
+      <w:numFmt w:val="decimal"/>
+      <w:pStyle w:val="Titre4"/>
+      <w:lvlText w:val="%1.%2.%3.%4"/>
+      <w:lvlJc w:val="left"/>
+      <w:pPr>
+        <w:ind w:left="864" w:hanging="864"/>
+      </w:pPr>
+    </w:lvl>
+    <w:lvl w:ilvl="4">
+      <w:start w:val="1"/>
+      <w:numFmt w:val="decimal"/>
+      <w:pStyle w:val="Titre5"/>
+      <w:lvlText w:val="%1.%2.%3.%4.%5"/>
+      <w:lvlJc w:val="left"/>
+      <w:pPr>
+        <w:ind w:left="1008" w:hanging="1008"/>
+      </w:pPr>
+    </w:lvl>
+    <w:lvl w:ilvl="5">
+      <w:start w:val="1"/>
+      <w:numFmt w:val="decimal"/>
+      <w:pStyle w:val="Titre6"/>
+      <w:lvlText w:val="%1.%2.%3.%4.%5.%6"/>
+      <w:lvlJc w:val="left"/>
+      <w:pPr>
+        <w:ind w:left="1152" w:hanging="1152"/>
+      </w:pPr>
+    </w:lvl>
+    <w:lvl w:ilvl="6">
+      <w:start w:val="1"/>
+      <w:numFmt w:val="decimal"/>
+      <w:pStyle w:val="Titre7"/>
+      <w:lvlText w:val="%1.%2.%3.%4.%5.%6.%7"/>
+      <w:lvlJc w:val="left"/>
+      <w:pPr>
+        <w:ind w:left="1296" w:hanging="1296"/>
+      </w:pPr>
+    </w:lvl>
+    <w:lvl w:ilvl="7">
+      <w:start w:val="1"/>
+      <w:numFmt w:val="decimal"/>
+      <w:pStyle w:val="Titre8"/>
+      <w:lvlText w:val="%1.%2.%3.%4.%5.%6.%7.%8"/>
+      <w:lvlJc w:val="left"/>
+      <w:pPr>
+        <w:ind w:left="1440" w:hanging="1440"/>
+      </w:pPr>
+    </w:lvl>
+    <w:lvl w:ilvl="8">
+      <w:start w:val="1"/>
+      <w:numFmt w:val="decimal"/>
+      <w:pStyle w:val="Titre9"/>
+      <w:lvlText w:val="%1.%2.%3.%4.%5.%6.%7.%8.%9"/>
+      <w:lvlJc w:val="left"/>
+      <w:pPr>
+        <w:ind w:left="1584" w:hanging="1584"/>
+      </w:pPr>
+    </w:lvl>
+  </w:abstractNum>
+  <w:abstractNum w:abstractNumId="18" w15:restartNumberingAfterBreak="0">
+    <w:nsid w:val="5CD520F5"/>
+    <w:multiLevelType w:val="hybridMultilevel"/>
+    <w:tmpl w:val="C08A0DA2"/>
+    <w:lvl w:ilvl="0" w:tplc="100C0001">
+      <w:start w:val="1"/>
+      <w:numFmt w:val="bullet"/>
+      <w:lvlText w:val=""/>
+      <w:lvlJc w:val="left"/>
+      <w:pPr>
+        <w:ind w:left="720" w:hanging="360"/>
+      </w:pPr>
+      <w:rPr>
+        <w:rFonts w:ascii="Symbol" w:hAnsi="Symbol" w:hint="default"/>
+      </w:rPr>
+    </w:lvl>
+    <w:lvl w:ilvl="1" w:tplc="100C0003" w:tentative="1">
+      <w:start w:val="1"/>
+      <w:numFmt w:val="bullet"/>
+      <w:lvlText w:val="o"/>
+      <w:lvlJc w:val="left"/>
+      <w:pPr>
+        <w:ind w:left="1440" w:hanging="360"/>
+      </w:pPr>
+      <w:rPr>
+        <w:rFonts w:ascii="Courier New" w:hAnsi="Courier New" w:cs="Courier New" w:hint="default"/>
+      </w:rPr>
+    </w:lvl>
+    <w:lvl w:ilvl="2" w:tplc="100C0005" w:tentative="1">
+      <w:start w:val="1"/>
+      <w:numFmt w:val="bullet"/>
+      <w:lvlText w:val=""/>
+      <w:lvlJc w:val="left"/>
+      <w:pPr>
+        <w:ind w:left="2160" w:hanging="360"/>
+      </w:pPr>
+      <w:rPr>
+        <w:rFonts w:ascii="Wingdings" w:hAnsi="Wingdings" w:hint="default"/>
+      </w:rPr>
+    </w:lvl>
+    <w:lvl w:ilvl="3" w:tplc="100C0001" w:tentative="1">
+      <w:start w:val="1"/>
+      <w:numFmt w:val="bullet"/>
+      <w:lvlText w:val=""/>
+      <w:lvlJc w:val="left"/>
+      <w:pPr>
+        <w:ind w:left="2880" w:hanging="360"/>
+      </w:pPr>
+      <w:rPr>
+        <w:rFonts w:ascii="Symbol" w:hAnsi="Symbol" w:hint="default"/>
+      </w:rPr>
+    </w:lvl>
+    <w:lvl w:ilvl="4" w:tplc="100C0003" w:tentative="1">
+      <w:start w:val="1"/>
+      <w:numFmt w:val="bullet"/>
+      <w:lvlText w:val="o"/>
+      <w:lvlJc w:val="left"/>
+      <w:pPr>
+        <w:ind w:left="3600" w:hanging="360"/>
+      </w:pPr>
+      <w:rPr>
+        <w:rFonts w:ascii="Courier New" w:hAnsi="Courier New" w:cs="Courier New" w:hint="default"/>
+      </w:rPr>
+    </w:lvl>
+    <w:lvl w:ilvl="5" w:tplc="100C0005" w:tentative="1">
+      <w:start w:val="1"/>
+      <w:numFmt w:val="bullet"/>
+      <w:lvlText w:val=""/>
+      <w:lvlJc w:val="left"/>
+      <w:pPr>
+        <w:ind w:left="4320" w:hanging="360"/>
+      </w:pPr>
+      <w:rPr>
+        <w:rFonts w:ascii="Wingdings" w:hAnsi="Wingdings" w:hint="default"/>
+      </w:rPr>
+    </w:lvl>
+    <w:lvl w:ilvl="6" w:tplc="100C0001" w:tentative="1">
+      <w:start w:val="1"/>
+      <w:numFmt w:val="bullet"/>
+      <w:lvlText w:val=""/>
+      <w:lvlJc w:val="left"/>
+      <w:pPr>
+        <w:ind w:left="5040" w:hanging="360"/>
+      </w:pPr>
+      <w:rPr>
+        <w:rFonts w:ascii="Symbol" w:hAnsi="Symbol" w:hint="default"/>
+      </w:rPr>
+    </w:lvl>
+    <w:lvl w:ilvl="7" w:tplc="100C0003" w:tentative="1">
+      <w:start w:val="1"/>
+      <w:numFmt w:val="bullet"/>
+      <w:lvlText w:val="o"/>
+      <w:lvlJc w:val="left"/>
+      <w:pPr>
+        <w:ind w:left="5760" w:hanging="360"/>
+      </w:pPr>
+      <w:rPr>
+        <w:rFonts w:ascii="Courier New" w:hAnsi="Courier New" w:cs="Courier New" w:hint="default"/>
+      </w:rPr>
+    </w:lvl>
+    <w:lvl w:ilvl="8" w:tplc="100C0005" w:tentative="1">
+      <w:start w:val="1"/>
+      <w:numFmt w:val="bullet"/>
+      <w:lvlText w:val=""/>
+      <w:lvlJc w:val="left"/>
+      <w:pPr>
+        <w:ind w:left="6480" w:hanging="360"/>
+      </w:pPr>
+      <w:rPr>
+        <w:rFonts w:ascii="Wingdings" w:hAnsi="Wingdings" w:hint="default"/>
+      </w:rPr>
+    </w:lvl>
+  </w:abstractNum>
+  <w:abstractNum w:abstractNumId="19" w15:restartNumberingAfterBreak="0">
     <w:nsid w:val="71E06583"/>
     <w:multiLevelType w:val="hybridMultilevel"/>
     <w:tmpl w:val="26C81FCE"/>
@@ -8823,7 +9909,7 @@
       </w:rPr>
     </w:lvl>
   </w:abstractNum>
-  <w:abstractNum w:abstractNumId="13" w15:restartNumberingAfterBreak="0">
+  <w:abstractNum w:abstractNumId="20" w15:restartNumberingAfterBreak="0">
     <w:nsid w:val="75A3529B"/>
     <w:multiLevelType w:val="hybridMultilevel"/>
     <w:tmpl w:val="819EEA64"/>
@@ -8963,7 +10049,7 @@
       </w:rPr>
     </w:lvl>
   </w:abstractNum>
-  <w:abstractNum w:abstractNumId="14" w15:restartNumberingAfterBreak="0">
+  <w:abstractNum w:abstractNumId="21" w15:restartNumberingAfterBreak="0">
     <w:nsid w:val="7B193736"/>
     <w:multiLevelType w:val="multilevel"/>
     <w:tmpl w:val="3E0A631E"/>
@@ -9076,7 +10162,7 @@
       </w:pPr>
     </w:lvl>
   </w:abstractNum>
-  <w:abstractNum w:abstractNumId="15" w15:restartNumberingAfterBreak="0">
+  <w:abstractNum w:abstractNumId="22" w15:restartNumberingAfterBreak="0">
     <w:nsid w:val="7DD245F2"/>
     <w:multiLevelType w:val="hybridMultilevel"/>
     <w:tmpl w:val="3100450C"/>
@@ -9217,52 +10303,73 @@
     </w:lvl>
   </w:abstractNum>
   <w:num w:numId="1">
-    <w:abstractNumId w:val="14"/>
+    <w:abstractNumId w:val="21"/>
   </w:num>
   <w:num w:numId="2">
     <w:abstractNumId w:val="1"/>
   </w:num>
   <w:num w:numId="3">
+    <w:abstractNumId w:val="4"/>
+  </w:num>
+  <w:num w:numId="4">
+    <w:abstractNumId w:val="20"/>
+  </w:num>
+  <w:num w:numId="5">
+    <w:abstractNumId w:val="15"/>
+  </w:num>
+  <w:num w:numId="6">
+    <w:abstractNumId w:val="5"/>
+  </w:num>
+  <w:num w:numId="7">
+    <w:abstractNumId w:val="16"/>
+  </w:num>
+  <w:num w:numId="8">
+    <w:abstractNumId w:val="22"/>
+  </w:num>
+  <w:num w:numId="9">
     <w:abstractNumId w:val="3"/>
   </w:num>
-  <w:num w:numId="4">
-    <w:abstractNumId w:val="13"/>
-  </w:num>
-  <w:num w:numId="5">
-    <w:abstractNumId w:val="10"/>
-  </w:num>
-  <w:num w:numId="6">
-    <w:abstractNumId w:val="4"/>
-  </w:num>
-  <w:num w:numId="7">
+  <w:num w:numId="10">
     <w:abstractNumId w:val="11"/>
   </w:num>
-  <w:num w:numId="8">
-    <w:abstractNumId w:val="15"/>
-  </w:num>
-  <w:num w:numId="9">
-    <w:abstractNumId w:val="2"/>
-  </w:num>
-  <w:num w:numId="10">
-    <w:abstractNumId w:val="7"/>
-  </w:num>
   <w:num w:numId="11">
-    <w:abstractNumId w:val="9"/>
+    <w:abstractNumId w:val="14"/>
   </w:num>
   <w:num w:numId="12">
-    <w:abstractNumId w:val="8"/>
+    <w:abstractNumId w:val="12"/>
   </w:num>
   <w:num w:numId="13">
-    <w:abstractNumId w:val="12"/>
+    <w:abstractNumId w:val="19"/>
   </w:num>
   <w:num w:numId="14">
     <w:abstractNumId w:val="0"/>
   </w:num>
   <w:num w:numId="15">
+    <w:abstractNumId w:val="8"/>
+  </w:num>
+  <w:num w:numId="16">
     <w:abstractNumId w:val="6"/>
   </w:num>
-  <w:num w:numId="16">
-    <w:abstractNumId w:val="5"/>
+  <w:num w:numId="17">
+    <w:abstractNumId w:val="7"/>
+  </w:num>
+  <w:num w:numId="18">
+    <w:abstractNumId w:val="17"/>
+  </w:num>
+  <w:num w:numId="19">
+    <w:abstractNumId w:val="2"/>
+  </w:num>
+  <w:num w:numId="20">
+    <w:abstractNumId w:val="10"/>
+  </w:num>
+  <w:num w:numId="21">
+    <w:abstractNumId w:val="13"/>
+  </w:num>
+  <w:num w:numId="22">
+    <w:abstractNumId w:val="9"/>
+  </w:num>
+  <w:num w:numId="23">
+    <w:abstractNumId w:val="18"/>
   </w:num>
   <w:numIdMacAtCleanup w:val="13"/>
 </w:numbering>
@@ -9580,6 +10687,9 @@
     <w:qFormat/>
     <w:rsid w:val="009656F2"/>
     <w:pPr>
+      <w:numPr>
+        <w:numId w:val="18"/>
+      </w:numPr>
       <w:pBdr>
         <w:top w:val="single" w:sz="24" w:space="0" w:color="4472C4" w:themeColor="accent1"/>
         <w:left w:val="single" w:sz="24" w:space="0" w:color="4472C4" w:themeColor="accent1"/>
@@ -9608,6 +10718,10 @@
     <w:qFormat/>
     <w:rsid w:val="009656F2"/>
     <w:pPr>
+      <w:numPr>
+        <w:ilvl w:val="1"/>
+        <w:numId w:val="18"/>
+      </w:numPr>
       <w:pBdr>
         <w:top w:val="single" w:sz="24" w:space="0" w:color="D9E2F3" w:themeColor="accent1" w:themeTint="33"/>
         <w:left w:val="single" w:sz="24" w:space="0" w:color="D9E2F3" w:themeColor="accent1" w:themeTint="33"/>
@@ -9633,6 +10747,10 @@
     <w:qFormat/>
     <w:rsid w:val="009656F2"/>
     <w:pPr>
+      <w:numPr>
+        <w:ilvl w:val="2"/>
+        <w:numId w:val="18"/>
+      </w:numPr>
       <w:pBdr>
         <w:top w:val="single" w:sz="6" w:space="2" w:color="4472C4" w:themeColor="accent1"/>
       </w:pBdr>
@@ -9655,6 +10773,10 @@
     <w:qFormat/>
     <w:rsid w:val="009656F2"/>
     <w:pPr>
+      <w:numPr>
+        <w:ilvl w:val="3"/>
+        <w:numId w:val="18"/>
+      </w:numPr>
       <w:pBdr>
         <w:top w:val="dotted" w:sz="6" w:space="2" w:color="4472C4" w:themeColor="accent1"/>
       </w:pBdr>
@@ -9677,6 +10799,10 @@
     <w:qFormat/>
     <w:rsid w:val="009656F2"/>
     <w:pPr>
+      <w:numPr>
+        <w:ilvl w:val="4"/>
+        <w:numId w:val="18"/>
+      </w:numPr>
       <w:pBdr>
         <w:bottom w:val="single" w:sz="6" w:space="1" w:color="4472C4" w:themeColor="accent1"/>
       </w:pBdr>
@@ -9699,6 +10825,10 @@
     <w:qFormat/>
     <w:rsid w:val="009656F2"/>
     <w:pPr>
+      <w:numPr>
+        <w:ilvl w:val="5"/>
+        <w:numId w:val="18"/>
+      </w:numPr>
       <w:pBdr>
         <w:bottom w:val="dotted" w:sz="6" w:space="1" w:color="4472C4" w:themeColor="accent1"/>
       </w:pBdr>
@@ -9721,6 +10851,10 @@
     <w:qFormat/>
     <w:rsid w:val="009656F2"/>
     <w:pPr>
+      <w:numPr>
+        <w:ilvl w:val="6"/>
+        <w:numId w:val="18"/>
+      </w:numPr>
       <w:spacing w:before="200" w:after="0"/>
       <w:outlineLvl w:val="6"/>
     </w:pPr>
@@ -9740,6 +10874,10 @@
     <w:qFormat/>
     <w:rsid w:val="009656F2"/>
     <w:pPr>
+      <w:numPr>
+        <w:ilvl w:val="7"/>
+        <w:numId w:val="18"/>
+      </w:numPr>
       <w:spacing w:before="200" w:after="0"/>
       <w:outlineLvl w:val="7"/>
     </w:pPr>
@@ -9760,6 +10898,10 @@
     <w:qFormat/>
     <w:rsid w:val="009656F2"/>
     <w:pPr>
+      <w:numPr>
+        <w:ilvl w:val="8"/>
+        <w:numId w:val="18"/>
+      </w:numPr>
       <w:spacing w:before="200" w:after="0"/>
       <w:outlineLvl w:val="8"/>
     </w:pPr>
@@ -9854,12 +10996,14 @@
     <w:next w:val="Normal"/>
     <w:autoRedefine/>
     <w:uiPriority w:val="39"/>
+    <w:rsid w:val="006F5E88"/>
     <w:pPr>
       <w:tabs>
         <w:tab w:val="left" w:pos="400"/>
         <w:tab w:val="right" w:leader="dot" w:pos="9062"/>
       </w:tabs>
-      <w:spacing w:before="240"/>
+      <w:spacing w:before="0" w:after="0" w:line="240" w:lineRule="auto"/>
+      <w:jc w:val="left"/>
     </w:pPr>
     <w:rPr>
       <w:noProof/>
@@ -10480,6 +11624,9 @@
     <w:qFormat/>
     <w:rsid w:val="009656F2"/>
     <w:pPr>
+      <w:numPr>
+        <w:numId w:val="0"/>
+      </w:numPr>
       <w:outlineLvl w:val="9"/>
     </w:pPr>
   </w:style>
@@ -10786,7 +11933,7 @@
 </file>
 
 <file path=customXml/itemProps1.xml><?xml version="1.0" encoding="utf-8"?>
-<ds:datastoreItem xmlns:ds="http://schemas.openxmlformats.org/officeDocument/2006/customXml" ds:itemID="{A595A009-B68F-46E3-89EB-A4A99132337B}">
+<ds:datastoreItem xmlns:ds="http://schemas.openxmlformats.org/officeDocument/2006/customXml" ds:itemID="{56BE82B7-6CE1-4838-B3E0-C0AA2A6ECED4}">
   <ds:schemaRefs>
     <ds:schemaRef ds:uri="http://schemas.openxmlformats.org/officeDocument/2006/bibliography"/>
   </ds:schemaRefs>

</xml_diff>